<commit_message>
Architekturbeschreibung aktualisiert und ein neues Diagramm für die MVC-Aufteilung erstellt.
</commit_message>
<xml_diff>
--- a/Documents/Analyse/Architektur/Architektur.docx
+++ b/Documents/Analyse/Architektur/Architektur.docx
@@ -12,6 +12,13 @@
     </w:p>
     <w:sdt>
       <w:sdtPr>
+        <w:rPr>
+          <w:rFonts w:ascii="Calibri" w:eastAsiaTheme="minorHAnsi" w:hAnsi="Calibri" w:cstheme="minorBidi"/>
+          <w:color w:val="auto"/>
+          <w:sz w:val="22"/>
+          <w:szCs w:val="22"/>
+          <w:lang w:eastAsia="en-US"/>
+        </w:rPr>
         <w:id w:val="-2036567421"/>
         <w:docPartObj>
           <w:docPartGallery w:val="Table of Contents"/>
@@ -20,13 +27,8 @@
       </w:sdtPr>
       <w:sdtEndPr>
         <w:rPr>
-          <w:rFonts w:ascii="Calibri" w:eastAsiaTheme="minorHAnsi" w:hAnsi="Calibri" w:cstheme="minorBidi"/>
           <w:b/>
           <w:bCs/>
-          <w:color w:val="auto"/>
-          <w:sz w:val="22"/>
-          <w:szCs w:val="22"/>
-          <w:lang w:eastAsia="en-US"/>
         </w:rPr>
       </w:sdtEndPr>
       <w:sdtContent>
@@ -802,7 +804,22 @@
     </w:p>
     <w:p>
       <w:r>
-        <w:t xml:space="preserve">In unserem Fall hat eine Analyse ergeben, dass wir mit unserem relativ simplen Spielaufbau – wir verzichten z.B. auf eine Physiksimulation und Kollisionsabfragen beschränken sich auf rechteckige Objekte – doch mit einer MVC-Struktur arbeiten können. Das ermöglicht uns ein modulareres System, was uns die Vorteile bringt, dass wir Arbeiten leichter aufteilen können und z.B. die grafische Repräsentation am Anfang simpel halten können und später einfach mit detaillierteren Darstellungen austauschen können. Auch Erweiterungen wie verschiedene Skins wären so theoretisch möglich (sind aber keine Anforderung). </w:t>
+        <w:t>In unserem Fall hat eine Analyse ergeben, dass wir mit unserem relativ simplen Spielaufbau – wir verzichten z.B. auf eine Physiksimulation und Kollisionsabfragen beschränken sich auf rechteckige Objekte – doch mit einer MVC-Struktur arbeiten können. Das ermöglicht uns ein modulareres System, was uns die Vorteile bringt, dass wir Arbeiten leichter aufteilen können und z.B. die grafische Repräsentation am Anfang simpel halten können und später einfach mit detaillierteren Darstellungen austauschen können. Auch Erweiterungen wie verschiedene Skins wären so theoretisch möglich</w:t>
+      </w:r>
+      <w:r>
+        <w:t xml:space="preserve"> (sind aber keine Anforderung).</w:t>
+      </w:r>
+    </w:p>
+    <w:p>
+      <w:r>
+        <w:t>Im MVC-Designpattern ist nicht genau geklärt, ob die Business-Logik Teil des Controllers oder des Models ist. De-Facto werden beide Ansätze in der Softwareentwicklung eingesetzt. Wir haben uns dafür entschieden, die Business- bzw. in unserem Fall Spiellogik als Teil des Controllers zu modellieren.</w:t>
+      </w:r>
+      <w:r>
+        <w:t xml:space="preserve"> Die Model-Objekte sind simple POJOs und enthalten kaum Logik. Sie sollten </w:t>
+      </w:r>
+      <w:r>
+        <w:lastRenderedPageBreak/>
+        <w:t>ausschliesslich Funktionen zur Datenvalidation enthalten, damit sie stets einen konsistenten Zustand wahren können.</w:t>
       </w:r>
     </w:p>
     <w:p>
@@ -813,7 +830,6 @@
         </w:rPr>
       </w:pPr>
       <w:bookmarkStart w:id="1" w:name="_Toc400891381"/>
-      <w:proofErr w:type="spellStart"/>
       <w:r>
         <w:rPr>
           <w:lang w:val="de-CH"/>
@@ -821,23 +837,10 @@
         <w:t>libGDX</w:t>
       </w:r>
       <w:bookmarkEnd w:id="1"/>
-      <w:proofErr w:type="spellEnd"/>
-    </w:p>
-    <w:p>
-      <w:r>
-        <w:t xml:space="preserve">Für die Spieleentwicklung auf Android suchten wir ein Einsteigerfreundliches, aber effizientes Spieleentwicklungsframework. Nach der Analyse von vielen Optionen fiel unsere Wahl auf das </w:t>
-      </w:r>
-      <w:proofErr w:type="spellStart"/>
-      <w:r>
-        <w:t>libGDX</w:t>
-      </w:r>
-      <w:proofErr w:type="spellEnd"/>
-      <w:r>
-        <w:t xml:space="preserve"> </w:t>
-      </w:r>
-      <w:r>
-        <w:lastRenderedPageBreak/>
-        <w:t>(</w:t>
+    </w:p>
+    <w:p>
+      <w:r>
+        <w:t>Für die Spieleentwicklung auf Android suchten wir ein Einsteigerfreundliches, aber effizientes Spieleentwicklungsframework. Nach der Analyse von vielen Optionen fiel unsere Wahl auf das libGDX (</w:t>
       </w:r>
       <w:hyperlink r:id="rId6" w:history="1">
         <w:r>
@@ -877,13 +880,8 @@
           <w:numId w:val="3"/>
         </w:numPr>
       </w:pPr>
-      <w:proofErr w:type="spellStart"/>
-      <w:r>
-        <w:t>libGDX</w:t>
-      </w:r>
-      <w:proofErr w:type="spellEnd"/>
-      <w:r>
-        <w:t xml:space="preserve"> steht unter der Apache 2.0 Lizenz</w:t>
+      <w:r>
+        <w:t>libGDX steht unter der Apache 2.0 Lizenz</w:t>
       </w:r>
     </w:p>
     <w:p>
@@ -972,13 +970,8 @@
           <w:numId w:val="3"/>
         </w:numPr>
       </w:pPr>
-      <w:proofErr w:type="spellStart"/>
-      <w:r>
-        <w:t>libGDX</w:t>
-      </w:r>
-      <w:proofErr w:type="spellEnd"/>
-      <w:r>
-        <w:t xml:space="preserve"> hat sein eigenes Forum, einen IRC Channel.</w:t>
+      <w:r>
+        <w:t>libGDX hat sein eigenes Forum, einen IRC Channel.</w:t>
       </w:r>
     </w:p>
     <w:p>
@@ -990,31 +983,7 @@
         </w:numPr>
       </w:pPr>
       <w:r>
-        <w:t xml:space="preserve">Auch z.B. auf </w:t>
-      </w:r>
-      <w:proofErr w:type="spellStart"/>
-      <w:r>
-        <w:t>StackOverflow</w:t>
-      </w:r>
-      <w:proofErr w:type="spellEnd"/>
-      <w:r>
-        <w:t xml:space="preserve"> und </w:t>
-      </w:r>
-      <w:proofErr w:type="spellStart"/>
-      <w:r>
-        <w:t>Reddit</w:t>
-      </w:r>
-      <w:proofErr w:type="spellEnd"/>
-      <w:r>
-        <w:t xml:space="preserve"> finden sich viele </w:t>
-      </w:r>
-      <w:proofErr w:type="spellStart"/>
-      <w:r>
-        <w:t>libGDX</w:t>
-      </w:r>
-      <w:proofErr w:type="spellEnd"/>
-      <w:r>
-        <w:t>-Entwickler</w:t>
+        <w:t>Auch z.B. auf StackOverflow und Reddit finden sich viele libGDX-Entwickler</w:t>
       </w:r>
     </w:p>
     <w:p>
@@ -1038,11 +1007,7 @@
         </w:numPr>
       </w:pPr>
       <w:r>
-        <w:t xml:space="preserve">Vollständige </w:t>
-      </w:r>
-      <w:proofErr w:type="spellStart"/>
-      <w:r>
-        <w:t>Javadoc</w:t>
+        <w:t>Vollständige Javadoc</w:t>
       </w:r>
     </w:p>
     <w:p>
@@ -1053,7 +1018,6 @@
           <w:numId w:val="3"/>
         </w:numPr>
       </w:pPr>
-      <w:proofErr w:type="spellEnd"/>
       <w:r>
         <w:t>Diverse Tutorials und Erläuterungen</w:t>
       </w:r>
@@ -1079,13 +1043,8 @@
         </w:numPr>
       </w:pPr>
       <w:r>
-        <w:t xml:space="preserve">Cross </w:t>
-      </w:r>
-      <w:proofErr w:type="spellStart"/>
-      <w:r>
-        <w:t>Platform</w:t>
-      </w:r>
-      <w:proofErr w:type="spellEnd"/>
+        <w:t>Cross Platform</w:t>
+      </w:r>
     </w:p>
     <w:p>
       <w:pPr>
@@ -1120,8 +1079,6 @@
       <w:r>
         <w:t xml:space="preserve"> beschrieben.</w:t>
       </w:r>
-      <w:bookmarkStart w:id="4" w:name="_GoBack"/>
-      <w:bookmarkEnd w:id="4"/>
     </w:p>
     <w:p>
       <w:pPr>
@@ -1142,6 +1099,9 @@
       <w:r>
         <w:t xml:space="preserve">Das UI-Paket </w:t>
       </w:r>
+      <w:r>
+        <w:t>enthält Pakete, die für die Benutzereingaben und die grafische Darstellung verantwortlich sind.</w:t>
+      </w:r>
     </w:p>
     <w:p>
       <w:pPr>
@@ -1150,16 +1110,38 @@
           <w:lang w:val="de-CH"/>
         </w:rPr>
       </w:pPr>
-      <w:bookmarkStart w:id="5" w:name="_Toc400891384"/>
-      <w:proofErr w:type="spellStart"/>
+      <w:bookmarkStart w:id="4" w:name="_Toc400891384"/>
       <w:r>
         <w:rPr>
           <w:lang w:val="de-CH"/>
         </w:rPr>
         <w:t>libGDX</w:t>
       </w:r>
-      <w:bookmarkEnd w:id="5"/>
-      <w:proofErr w:type="spellEnd"/>
+      <w:bookmarkEnd w:id="4"/>
+    </w:p>
+    <w:p>
+      <w:r>
+        <w:t>libGDX ist ein Java-Spieleentwicklungsframework. Es bietet Funktionen zum Abfangen und Behandeln von Benutzereingaben, worunter sowohl Touch-Inputs, Touch-Gesten und Sensorinputs wie die des Gyroskops und des Beschleunigungssensors eines Android-Smartphones gehören. Es bietet auch extensive High- und Low-Level APIs zu OpenGL ES 2.0 und Möglichkeiten zur Audio-Wiedergabe. Die Aufgabe des libGDX-Frameworks in unserem Projekt ist also das Handling des gesamten Inputs und Outputs.</w:t>
+      </w:r>
+    </w:p>
+    <w:p>
+      <w:r>
+        <w:t>Die Grafik-API des libGDX-Pakets wird von den Klassen im Renderer-Paket importiert.</w:t>
+      </w:r>
+    </w:p>
+    <w:p>
+      <w:r>
+        <w:t xml:space="preserve">Die User-Input- und Sensorik-API des libGDX-Pakets wird von den </w:t>
+      </w:r>
+      <w:r>
+        <w:t>Controller-Klassen des Domain.ObjectController-Pakets</w:t>
+      </w:r>
+      <w:r>
+        <w:t xml:space="preserve"> genutzt</w:t>
+      </w:r>
+      <w:r>
+        <w:t>.</w:t>
+      </w:r>
     </w:p>
     <w:p>
       <w:pPr>
@@ -1168,16 +1150,69 @@
           <w:lang w:val="de-CH"/>
         </w:rPr>
       </w:pPr>
-      <w:bookmarkStart w:id="6" w:name="_Toc400891385"/>
-      <w:proofErr w:type="spellStart"/>
+      <w:bookmarkStart w:id="5" w:name="_Toc400891385"/>
       <w:r>
         <w:rPr>
           <w:lang w:val="de-CH"/>
         </w:rPr>
+        <w:lastRenderedPageBreak/>
         <w:t>Renderer</w:t>
       </w:r>
-      <w:bookmarkEnd w:id="6"/>
-      <w:proofErr w:type="spellEnd"/>
+      <w:bookmarkEnd w:id="5"/>
+    </w:p>
+    <w:p>
+      <w:r>
+        <w:t xml:space="preserve">Das Renderer-Paket enthält Objekte (Klassen, evtl. weitere Pakete), die für die grafische Darstellung von Objekten der Spielwelt zuständig sind. So wird beispielsweise </w:t>
+      </w:r>
+      <w:r>
+        <w:t>die Breite</w:t>
+      </w:r>
+      <w:r>
+        <w:t xml:space="preserve"> des Frachts</w:t>
+      </w:r>
+      <w:r>
+        <w:t xml:space="preserve">chiffs </w:t>
+      </w:r>
+      <w:r>
+        <w:t>im</w:t>
+      </w:r>
+      <w:r>
+        <w:t xml:space="preserve"> Model-Objekt (Siehe Domain.Model-Paket) </w:t>
+      </w:r>
+      <w:r>
+        <w:t xml:space="preserve">Ship gespeichert und die ShipRenderer </w:t>
+      </w:r>
+      <w:r>
+        <w:t xml:space="preserve">ist dann dafür verantwortlich, die korrekten Bilddateien zu laden und daraus anhand der Model-Daten das Schiff korrekt </w:t>
+      </w:r>
+      <w:r>
+        <w:t>zusammenzustellen (wir gehen von einem modularen Aufbau der Daten aus</w:t>
+      </w:r>
+      <w:r>
+        <w:t>. Der Vorteil dieser Trennung ist, dass die grafische Repräsentation von Objekten getrennt ist und so z.B. erst zur Laufzeit bestimmt werden kann, wie ein Objekt gerendert wird (eine Art Dependency Injection).</w:t>
+      </w:r>
+    </w:p>
+    <w:p>
+      <w:r>
+        <w:t xml:space="preserve">Die </w:t>
+      </w:r>
+      <w:r>
+        <w:t>Klassen</w:t>
+      </w:r>
+      <w:r>
+        <w:t xml:space="preserve"> des Renderer-Pakets importieren die Grafik-APIs von libGDX.</w:t>
+      </w:r>
+    </w:p>
+    <w:p>
+      <w:r>
+        <w:t xml:space="preserve">Die </w:t>
+      </w:r>
+      <w:r>
+        <w:t>Klassen</w:t>
+      </w:r>
+      <w:r>
+        <w:t xml:space="preserve"> des Renderer-Pakets werden von den Controller-Klassen des Domain.ObjectController-Pakets genutzt.</w:t>
+      </w:r>
     </w:p>
     <w:p>
       <w:pPr>
@@ -1186,14 +1221,55 @@
           <w:lang w:val="de-CH"/>
         </w:rPr>
       </w:pPr>
-      <w:bookmarkStart w:id="7" w:name="_Toc400891386"/>
+      <w:bookmarkStart w:id="6" w:name="_Toc400891386"/>
       <w:r>
         <w:rPr>
           <w:lang w:val="de-CH"/>
         </w:rPr>
         <w:t>Domain</w:t>
       </w:r>
+      <w:bookmarkEnd w:id="6"/>
+    </w:p>
+    <w:p>
+      <w:r>
+        <w:t>Das Domain-Paket enthält Objekte und Pakete, welche direkt Bestandteile der Spiellogik sind. Darunter fallen alle Controller-Klassen und die Model-Klassen.</w:t>
+      </w:r>
+    </w:p>
+    <w:p>
+      <w:pPr>
+        <w:pStyle w:val="berschrift4"/>
+      </w:pPr>
+      <w:r>
+        <w:t>MainController</w:t>
+      </w:r>
+    </w:p>
+    <w:p>
+      <w:r>
+        <w:t xml:space="preserve">Der MainController </w:t>
+      </w:r>
+      <w:r>
+        <w:t xml:space="preserve">ist </w:t>
+      </w:r>
+      <w:r>
+        <w:t xml:space="preserve">die Einstiegsklasse mit der </w:t>
+      </w:r>
+      <w:r>
+        <w:t>main</w:t>
+      </w:r>
+      <w:r>
+        <w:t xml:space="preserve">-Methode. Seine Aufgabe ist es nicht nur, die grundlegende Konfiguration </w:t>
+      </w:r>
+      <w:r>
+        <w:t>(wie etwa die Framer</w:t>
+      </w:r>
+      <w:bookmarkStart w:id="7" w:name="_GoBack"/>
       <w:bookmarkEnd w:id="7"/>
+      <w:r>
+        <w:t xml:space="preserve">ate) </w:t>
+      </w:r>
+      <w:r>
+        <w:t>der Applikation zu laden, der MainController enthält auch den Main-Loop.</w:t>
+      </w:r>
     </w:p>
     <w:p>
       <w:pPr>
@@ -1203,7 +1279,6 @@
         </w:rPr>
       </w:pPr>
       <w:bookmarkStart w:id="8" w:name="_Toc400891387"/>
-      <w:proofErr w:type="spellStart"/>
       <w:r>
         <w:rPr>
           <w:lang w:val="de-CH"/>
@@ -1211,7 +1286,6 @@
         <w:t>GameControllers</w:t>
       </w:r>
       <w:bookmarkEnd w:id="8"/>
-      <w:proofErr w:type="spellEnd"/>
     </w:p>
     <w:p>
       <w:pPr>
@@ -1221,7 +1295,6 @@
         </w:rPr>
       </w:pPr>
       <w:bookmarkStart w:id="9" w:name="_Toc400891388"/>
-      <w:proofErr w:type="spellStart"/>
       <w:r>
         <w:rPr>
           <w:lang w:val="de-CH"/>
@@ -1229,7 +1302,6 @@
         <w:t>ObjectControllers</w:t>
       </w:r>
       <w:bookmarkEnd w:id="9"/>
-      <w:proofErr w:type="spellEnd"/>
     </w:p>
     <w:p>
       <w:pPr>
@@ -2302,9 +2374,10 @@
     <w:basedOn w:val="berschrift3"/>
     <w:link w:val="berschrift4Zchn"/>
     <w:qFormat/>
-    <w:rsid w:val="00076984"/>
+    <w:rsid w:val="00360739"/>
     <w:rPr>
-      <w:sz w:val="20"/>
+      <w:color w:val="7F7F7F" w:themeColor="text1" w:themeTint="80"/>
+      <w:sz w:val="22"/>
     </w:rPr>
   </w:style>
   <w:style w:type="character" w:customStyle="1" w:styleId="berschrift3Zchn">
@@ -2326,13 +2399,13 @@
     <w:name w:val="Überschrift4 Zchn"/>
     <w:basedOn w:val="berschrift3Zchn"/>
     <w:link w:val="berschrift4"/>
-    <w:rsid w:val="00076984"/>
+    <w:rsid w:val="00360739"/>
     <w:rPr>
       <w:rFonts w:asciiTheme="majorHAnsi" w:eastAsiaTheme="majorEastAsia" w:hAnsiTheme="majorHAnsi" w:cstheme="majorBidi"/>
       <w:b/>
       <w:bCs/>
-      <w:color w:val="595959" w:themeColor="text1" w:themeTint="A6"/>
-      <w:sz w:val="20"/>
+      <w:color w:val="7F7F7F" w:themeColor="text1" w:themeTint="80"/>
+      <w:sz w:val="24"/>
       <w:szCs w:val="26"/>
       <w:lang w:val="en-US"/>
     </w:rPr>
@@ -2643,7 +2716,7 @@
 </file>
 
 <file path=customXml/itemProps1.xml><?xml version="1.0" encoding="utf-8"?>
-<ds:datastoreItem xmlns:ds="http://schemas.openxmlformats.org/officeDocument/2006/customXml" ds:itemID="{508952A3-3FFD-4C58-957A-CD5A30951806}">
+<ds:datastoreItem xmlns:ds="http://schemas.openxmlformats.org/officeDocument/2006/customXml" ds:itemID="{BF6FEB72-C46D-46BA-94BF-6526CE88BBEA}">
   <ds:schemaRefs>
     <ds:schemaRef ds:uri="http://schemas.openxmlformats.org/officeDocument/2006/bibliography"/>
   </ds:schemaRefs>

</xml_diff>

<commit_message>
Kleine Anpassungen im Paketdiagramm, neues Architekturdokument begonnen, alte Architekturdokumente in den Ordner architektur_old verschoben.
</commit_message>
<xml_diff>
--- a/Documents/Analyse/Architektur/Architektur.docx
+++ b/Documents/Analyse/Architektur/Architektur.docx
@@ -67,7 +67,7 @@
           <w:r>
             <w:fldChar w:fldCharType="separate"/>
           </w:r>
-          <w:hyperlink w:anchor="_Toc400891380" w:history="1">
+          <w:hyperlink w:anchor="_Toc400981561" w:history="1">
             <w:r>
               <w:rPr>
                 <w:rStyle w:val="Hyperlink"/>
@@ -94,7 +94,7 @@
                 <w:noProof/>
                 <w:webHidden/>
               </w:rPr>
-              <w:instrText xml:space="preserve"> PAGEREF _Toc400891380 \h </w:instrText>
+              <w:instrText xml:space="preserve"> PAGEREF _Toc400981561 \h </w:instrText>
             </w:r>
             <w:r>
               <w:rPr>
@@ -137,7 +137,7 @@
               <w:lang w:eastAsia="de-CH"/>
             </w:rPr>
           </w:pPr>
-          <w:hyperlink w:anchor="_Toc400891381" w:history="1">
+          <w:hyperlink w:anchor="_Toc400981562" w:history="1">
             <w:r>
               <w:rPr>
                 <w:rStyle w:val="Hyperlink"/>
@@ -164,7 +164,7 @@
                 <w:noProof/>
                 <w:webHidden/>
               </w:rPr>
-              <w:instrText xml:space="preserve"> PAGEREF _Toc400891381 \h </w:instrText>
+              <w:instrText xml:space="preserve"> PAGEREF _Toc400981562 \h </w:instrText>
             </w:r>
             <w:r>
               <w:rPr>
@@ -184,7 +184,7 @@
                 <w:noProof/>
                 <w:webHidden/>
               </w:rPr>
-              <w:t>1</w:t>
+              <w:t>2</w:t>
             </w:r>
             <w:r>
               <w:rPr>
@@ -207,7 +207,7 @@
               <w:lang w:eastAsia="de-CH"/>
             </w:rPr>
           </w:pPr>
-          <w:hyperlink w:anchor="_Toc400891382" w:history="1">
+          <w:hyperlink w:anchor="_Toc400981563" w:history="1">
             <w:r>
               <w:rPr>
                 <w:rStyle w:val="Hyperlink"/>
@@ -234,7 +234,7 @@
                 <w:noProof/>
                 <w:webHidden/>
               </w:rPr>
-              <w:instrText xml:space="preserve"> PAGEREF _Toc400891382 \h </w:instrText>
+              <w:instrText xml:space="preserve"> PAGEREF _Toc400981563 \h </w:instrText>
             </w:r>
             <w:r>
               <w:rPr>
@@ -254,7 +254,7 @@
                 <w:noProof/>
                 <w:webHidden/>
               </w:rPr>
-              <w:t>1</w:t>
+              <w:t>3</w:t>
             </w:r>
             <w:r>
               <w:rPr>
@@ -277,7 +277,7 @@
               <w:lang w:eastAsia="de-CH"/>
             </w:rPr>
           </w:pPr>
-          <w:hyperlink w:anchor="_Toc400891383" w:history="1">
+          <w:hyperlink w:anchor="_Toc400981564" w:history="1">
             <w:r>
               <w:rPr>
                 <w:rStyle w:val="Hyperlink"/>
@@ -304,7 +304,7 @@
                 <w:noProof/>
                 <w:webHidden/>
               </w:rPr>
-              <w:instrText xml:space="preserve"> PAGEREF _Toc400891383 \h </w:instrText>
+              <w:instrText xml:space="preserve"> PAGEREF _Toc400981564 \h </w:instrText>
             </w:r>
             <w:r>
               <w:rPr>
@@ -324,7 +324,147 @@
                 <w:noProof/>
                 <w:webHidden/>
               </w:rPr>
-              <w:t>1</w:t>
+              <w:t>3</w:t>
+            </w:r>
+            <w:r>
+              <w:rPr>
+                <w:noProof/>
+                <w:webHidden/>
+              </w:rPr>
+              <w:fldChar w:fldCharType="end"/>
+            </w:r>
+          </w:hyperlink>
+        </w:p>
+        <w:p>
+          <w:pPr>
+            <w:pStyle w:val="Verzeichnis3"/>
+            <w:tabs>
+              <w:tab w:val="right" w:leader="dot" w:pos="9062"/>
+            </w:tabs>
+            <w:rPr>
+              <w:rFonts w:asciiTheme="minorHAnsi" w:eastAsiaTheme="minorEastAsia" w:hAnsiTheme="minorHAnsi"/>
+              <w:noProof/>
+              <w:lang w:eastAsia="de-CH"/>
+            </w:rPr>
+          </w:pPr>
+          <w:hyperlink w:anchor="_Toc400981565" w:history="1">
+            <w:r>
+              <w:rPr>
+                <w:rStyle w:val="Hyperlink"/>
+                <w:noProof/>
+              </w:rPr>
+              <w:t>UI::libGDX</w:t>
+            </w:r>
+            <w:r>
+              <w:rPr>
+                <w:noProof/>
+                <w:webHidden/>
+              </w:rPr>
+              <w:tab/>
+            </w:r>
+            <w:r>
+              <w:rPr>
+                <w:noProof/>
+                <w:webHidden/>
+              </w:rPr>
+              <w:fldChar w:fldCharType="begin"/>
+            </w:r>
+            <w:r>
+              <w:rPr>
+                <w:noProof/>
+                <w:webHidden/>
+              </w:rPr>
+              <w:instrText xml:space="preserve"> PAGEREF _Toc400981565 \h </w:instrText>
+            </w:r>
+            <w:r>
+              <w:rPr>
+                <w:noProof/>
+                <w:webHidden/>
+              </w:rPr>
+            </w:r>
+            <w:r>
+              <w:rPr>
+                <w:noProof/>
+                <w:webHidden/>
+              </w:rPr>
+              <w:fldChar w:fldCharType="separate"/>
+            </w:r>
+            <w:r>
+              <w:rPr>
+                <w:noProof/>
+                <w:webHidden/>
+              </w:rPr>
+              <w:t>3</w:t>
+            </w:r>
+            <w:r>
+              <w:rPr>
+                <w:noProof/>
+                <w:webHidden/>
+              </w:rPr>
+              <w:fldChar w:fldCharType="end"/>
+            </w:r>
+          </w:hyperlink>
+        </w:p>
+        <w:p>
+          <w:pPr>
+            <w:pStyle w:val="Verzeichnis3"/>
+            <w:tabs>
+              <w:tab w:val="right" w:leader="dot" w:pos="9062"/>
+            </w:tabs>
+            <w:rPr>
+              <w:rFonts w:asciiTheme="minorHAnsi" w:eastAsiaTheme="minorEastAsia" w:hAnsiTheme="minorHAnsi"/>
+              <w:noProof/>
+              <w:lang w:eastAsia="de-CH"/>
+            </w:rPr>
+          </w:pPr>
+          <w:hyperlink w:anchor="_Toc400981566" w:history="1">
+            <w:r>
+              <w:rPr>
+                <w:rStyle w:val="Hyperlink"/>
+                <w:noProof/>
+              </w:rPr>
+              <w:t>UI::Renderer</w:t>
+            </w:r>
+            <w:r>
+              <w:rPr>
+                <w:noProof/>
+                <w:webHidden/>
+              </w:rPr>
+              <w:tab/>
+            </w:r>
+            <w:r>
+              <w:rPr>
+                <w:noProof/>
+                <w:webHidden/>
+              </w:rPr>
+              <w:fldChar w:fldCharType="begin"/>
+            </w:r>
+            <w:r>
+              <w:rPr>
+                <w:noProof/>
+                <w:webHidden/>
+              </w:rPr>
+              <w:instrText xml:space="preserve"> PAGEREF _Toc400981566 \h </w:instrText>
+            </w:r>
+            <w:r>
+              <w:rPr>
+                <w:noProof/>
+                <w:webHidden/>
+              </w:rPr>
+            </w:r>
+            <w:r>
+              <w:rPr>
+                <w:noProof/>
+                <w:webHidden/>
+              </w:rPr>
+              <w:fldChar w:fldCharType="separate"/>
+            </w:r>
+            <w:r>
+              <w:rPr>
+                <w:noProof/>
+                <w:webHidden/>
+              </w:rPr>
+              <w:t>3</w:t>
             </w:r>
             <w:r>
               <w:rPr>
@@ -347,13 +487,13 @@
               <w:lang w:eastAsia="de-CH"/>
             </w:rPr>
           </w:pPr>
-          <w:hyperlink w:anchor="_Toc400891384" w:history="1">
+          <w:hyperlink w:anchor="_Toc400981567" w:history="1">
             <w:r>
               <w:rPr>
                 <w:rStyle w:val="Hyperlink"/>
                 <w:noProof/>
               </w:rPr>
-              <w:t>libGDX</w:t>
+              <w:t>Domain</w:t>
             </w:r>
             <w:r>
               <w:rPr>
@@ -374,7 +514,7 @@
                 <w:noProof/>
                 <w:webHidden/>
               </w:rPr>
-              <w:instrText xml:space="preserve"> PAGEREF _Toc400891384 \h </w:instrText>
+              <w:instrText xml:space="preserve"> PAGEREF _Toc400981567 \h </w:instrText>
             </w:r>
             <w:r>
               <w:rPr>
@@ -394,7 +534,287 @@
                 <w:noProof/>
                 <w:webHidden/>
               </w:rPr>
-              <w:t>1</w:t>
+              <w:t>4</w:t>
+            </w:r>
+            <w:r>
+              <w:rPr>
+                <w:noProof/>
+                <w:webHidden/>
+              </w:rPr>
+              <w:fldChar w:fldCharType="end"/>
+            </w:r>
+          </w:hyperlink>
+        </w:p>
+        <w:p>
+          <w:pPr>
+            <w:pStyle w:val="Verzeichnis3"/>
+            <w:tabs>
+              <w:tab w:val="right" w:leader="dot" w:pos="9062"/>
+            </w:tabs>
+            <w:rPr>
+              <w:rFonts w:asciiTheme="minorHAnsi" w:eastAsiaTheme="minorEastAsia" w:hAnsiTheme="minorHAnsi"/>
+              <w:noProof/>
+              <w:lang w:eastAsia="de-CH"/>
+            </w:rPr>
+          </w:pPr>
+          <w:hyperlink w:anchor="_Toc400981568" w:history="1">
+            <w:r>
+              <w:rPr>
+                <w:rStyle w:val="Hyperlink"/>
+                <w:noProof/>
+              </w:rPr>
+              <w:t>Domain::MainController</w:t>
+            </w:r>
+            <w:r>
+              <w:rPr>
+                <w:noProof/>
+                <w:webHidden/>
+              </w:rPr>
+              <w:tab/>
+            </w:r>
+            <w:r>
+              <w:rPr>
+                <w:noProof/>
+                <w:webHidden/>
+              </w:rPr>
+              <w:fldChar w:fldCharType="begin"/>
+            </w:r>
+            <w:r>
+              <w:rPr>
+                <w:noProof/>
+                <w:webHidden/>
+              </w:rPr>
+              <w:instrText xml:space="preserve"> PAGEREF _Toc400981568 \h </w:instrText>
+            </w:r>
+            <w:r>
+              <w:rPr>
+                <w:noProof/>
+                <w:webHidden/>
+              </w:rPr>
+            </w:r>
+            <w:r>
+              <w:rPr>
+                <w:noProof/>
+                <w:webHidden/>
+              </w:rPr>
+              <w:fldChar w:fldCharType="separate"/>
+            </w:r>
+            <w:r>
+              <w:rPr>
+                <w:noProof/>
+                <w:webHidden/>
+              </w:rPr>
+              <w:t>4</w:t>
+            </w:r>
+            <w:r>
+              <w:rPr>
+                <w:noProof/>
+                <w:webHidden/>
+              </w:rPr>
+              <w:fldChar w:fldCharType="end"/>
+            </w:r>
+          </w:hyperlink>
+        </w:p>
+        <w:p>
+          <w:pPr>
+            <w:pStyle w:val="Verzeichnis3"/>
+            <w:tabs>
+              <w:tab w:val="right" w:leader="dot" w:pos="9062"/>
+            </w:tabs>
+            <w:rPr>
+              <w:rFonts w:asciiTheme="minorHAnsi" w:eastAsiaTheme="minorEastAsia" w:hAnsiTheme="minorHAnsi"/>
+              <w:noProof/>
+              <w:lang w:eastAsia="de-CH"/>
+            </w:rPr>
+          </w:pPr>
+          <w:hyperlink w:anchor="_Toc400981569" w:history="1">
+            <w:r>
+              <w:rPr>
+                <w:rStyle w:val="Hyperlink"/>
+                <w:noProof/>
+              </w:rPr>
+              <w:t>Domain::MenuController</w:t>
+            </w:r>
+            <w:r>
+              <w:rPr>
+                <w:noProof/>
+                <w:webHidden/>
+              </w:rPr>
+              <w:tab/>
+            </w:r>
+            <w:r>
+              <w:rPr>
+                <w:noProof/>
+                <w:webHidden/>
+              </w:rPr>
+              <w:fldChar w:fldCharType="begin"/>
+            </w:r>
+            <w:r>
+              <w:rPr>
+                <w:noProof/>
+                <w:webHidden/>
+              </w:rPr>
+              <w:instrText xml:space="preserve"> PAGEREF _Toc400981569 \h </w:instrText>
+            </w:r>
+            <w:r>
+              <w:rPr>
+                <w:noProof/>
+                <w:webHidden/>
+              </w:rPr>
+            </w:r>
+            <w:r>
+              <w:rPr>
+                <w:noProof/>
+                <w:webHidden/>
+              </w:rPr>
+              <w:fldChar w:fldCharType="separate"/>
+            </w:r>
+            <w:r>
+              <w:rPr>
+                <w:noProof/>
+                <w:webHidden/>
+              </w:rPr>
+              <w:t>4</w:t>
+            </w:r>
+            <w:r>
+              <w:rPr>
+                <w:noProof/>
+                <w:webHidden/>
+              </w:rPr>
+              <w:fldChar w:fldCharType="end"/>
+            </w:r>
+          </w:hyperlink>
+        </w:p>
+        <w:p>
+          <w:pPr>
+            <w:pStyle w:val="Verzeichnis3"/>
+            <w:tabs>
+              <w:tab w:val="right" w:leader="dot" w:pos="9062"/>
+            </w:tabs>
+            <w:rPr>
+              <w:rFonts w:asciiTheme="minorHAnsi" w:eastAsiaTheme="minorEastAsia" w:hAnsiTheme="minorHAnsi"/>
+              <w:noProof/>
+              <w:lang w:eastAsia="de-CH"/>
+            </w:rPr>
+          </w:pPr>
+          <w:hyperlink w:anchor="_Toc400981570" w:history="1">
+            <w:r>
+              <w:rPr>
+                <w:rStyle w:val="Hyperlink"/>
+                <w:noProof/>
+              </w:rPr>
+              <w:t>Domain::GameControllers</w:t>
+            </w:r>
+            <w:r>
+              <w:rPr>
+                <w:noProof/>
+                <w:webHidden/>
+              </w:rPr>
+              <w:tab/>
+            </w:r>
+            <w:r>
+              <w:rPr>
+                <w:noProof/>
+                <w:webHidden/>
+              </w:rPr>
+              <w:fldChar w:fldCharType="begin"/>
+            </w:r>
+            <w:r>
+              <w:rPr>
+                <w:noProof/>
+                <w:webHidden/>
+              </w:rPr>
+              <w:instrText xml:space="preserve"> PAGEREF _Toc400981570 \h </w:instrText>
+            </w:r>
+            <w:r>
+              <w:rPr>
+                <w:noProof/>
+                <w:webHidden/>
+              </w:rPr>
+            </w:r>
+            <w:r>
+              <w:rPr>
+                <w:noProof/>
+                <w:webHidden/>
+              </w:rPr>
+              <w:fldChar w:fldCharType="separate"/>
+            </w:r>
+            <w:r>
+              <w:rPr>
+                <w:noProof/>
+                <w:webHidden/>
+              </w:rPr>
+              <w:t>4</w:t>
+            </w:r>
+            <w:r>
+              <w:rPr>
+                <w:noProof/>
+                <w:webHidden/>
+              </w:rPr>
+              <w:fldChar w:fldCharType="end"/>
+            </w:r>
+          </w:hyperlink>
+        </w:p>
+        <w:p>
+          <w:pPr>
+            <w:pStyle w:val="Verzeichnis3"/>
+            <w:tabs>
+              <w:tab w:val="right" w:leader="dot" w:pos="9062"/>
+            </w:tabs>
+            <w:rPr>
+              <w:rFonts w:asciiTheme="minorHAnsi" w:eastAsiaTheme="minorEastAsia" w:hAnsiTheme="minorHAnsi"/>
+              <w:noProof/>
+              <w:lang w:eastAsia="de-CH"/>
+            </w:rPr>
+          </w:pPr>
+          <w:hyperlink w:anchor="_Toc400981571" w:history="1">
+            <w:r>
+              <w:rPr>
+                <w:rStyle w:val="Hyperlink"/>
+                <w:noProof/>
+              </w:rPr>
+              <w:t>Domain::ObjectControllers</w:t>
+            </w:r>
+            <w:r>
+              <w:rPr>
+                <w:noProof/>
+                <w:webHidden/>
+              </w:rPr>
+              <w:tab/>
+            </w:r>
+            <w:r>
+              <w:rPr>
+                <w:noProof/>
+                <w:webHidden/>
+              </w:rPr>
+              <w:fldChar w:fldCharType="begin"/>
+            </w:r>
+            <w:r>
+              <w:rPr>
+                <w:noProof/>
+                <w:webHidden/>
+              </w:rPr>
+              <w:instrText xml:space="preserve"> PAGEREF _Toc400981571 \h </w:instrText>
+            </w:r>
+            <w:r>
+              <w:rPr>
+                <w:noProof/>
+                <w:webHidden/>
+              </w:rPr>
+            </w:r>
+            <w:r>
+              <w:rPr>
+                <w:noProof/>
+                <w:webHidden/>
+              </w:rPr>
+              <w:fldChar w:fldCharType="separate"/>
+            </w:r>
+            <w:r>
+              <w:rPr>
+                <w:noProof/>
+                <w:webHidden/>
+              </w:rPr>
+              <w:t>4</w:t>
             </w:r>
             <w:r>
               <w:rPr>
@@ -417,13 +837,13 @@
               <w:lang w:eastAsia="de-CH"/>
             </w:rPr>
           </w:pPr>
-          <w:hyperlink w:anchor="_Toc400891385" w:history="1">
+          <w:hyperlink w:anchor="_Toc400981572" w:history="1">
             <w:r>
               <w:rPr>
                 <w:rStyle w:val="Hyperlink"/>
                 <w:noProof/>
               </w:rPr>
-              <w:t>Renderer</w:t>
+              <w:t>Technical Services</w:t>
             </w:r>
             <w:r>
               <w:rPr>
@@ -444,7 +864,7 @@
                 <w:noProof/>
                 <w:webHidden/>
               </w:rPr>
-              <w:instrText xml:space="preserve"> PAGEREF _Toc400891385 \h </w:instrText>
+              <w:instrText xml:space="preserve"> PAGEREF _Toc400981572 \h </w:instrText>
             </w:r>
             <w:r>
               <w:rPr>
@@ -464,7 +884,7 @@
                 <w:noProof/>
                 <w:webHidden/>
               </w:rPr>
-              <w:t>1</w:t>
+              <w:t>4</w:t>
             </w:r>
             <w:r>
               <w:rPr>
@@ -477,7 +897,7 @@
         </w:p>
         <w:p>
           <w:pPr>
-            <w:pStyle w:val="Verzeichnis2"/>
+            <w:pStyle w:val="Verzeichnis3"/>
             <w:tabs>
               <w:tab w:val="right" w:leader="dot" w:pos="9062"/>
             </w:tabs>
@@ -487,13 +907,13 @@
               <w:lang w:eastAsia="de-CH"/>
             </w:rPr>
           </w:pPr>
-          <w:hyperlink w:anchor="_Toc400891386" w:history="1">
+          <w:hyperlink w:anchor="_Toc400981573" w:history="1">
             <w:r>
               <w:rPr>
                 <w:rStyle w:val="Hyperlink"/>
                 <w:noProof/>
               </w:rPr>
-              <w:t>Domain</w:t>
+              <w:t>TechnicalServices::AndroidSDK</w:t>
             </w:r>
             <w:r>
               <w:rPr>
@@ -514,7 +934,7 @@
                 <w:noProof/>
                 <w:webHidden/>
               </w:rPr>
-              <w:instrText xml:space="preserve"> PAGEREF _Toc400891386 \h </w:instrText>
+              <w:instrText xml:space="preserve"> PAGEREF _Toc400981573 \h </w:instrText>
             </w:r>
             <w:r>
               <w:rPr>
@@ -534,7 +954,7 @@
                 <w:noProof/>
                 <w:webHidden/>
               </w:rPr>
-              <w:t>1</w:t>
+              <w:t>4</w:t>
             </w:r>
             <w:r>
               <w:rPr>
@@ -547,7 +967,7 @@
         </w:p>
         <w:p>
           <w:pPr>
-            <w:pStyle w:val="Verzeichnis2"/>
+            <w:pStyle w:val="Verzeichnis3"/>
             <w:tabs>
               <w:tab w:val="right" w:leader="dot" w:pos="9062"/>
             </w:tabs>
@@ -557,13 +977,13 @@
               <w:lang w:eastAsia="de-CH"/>
             </w:rPr>
           </w:pPr>
-          <w:hyperlink w:anchor="_Toc400891387" w:history="1">
+          <w:hyperlink w:anchor="_Toc400981574" w:history="1">
             <w:r>
               <w:rPr>
                 <w:rStyle w:val="Hyperlink"/>
                 <w:noProof/>
               </w:rPr>
-              <w:t>GameControllers</w:t>
+              <w:t>TechnicalServices::Persistence</w:t>
             </w:r>
             <w:r>
               <w:rPr>
@@ -584,7 +1004,7 @@
                 <w:noProof/>
                 <w:webHidden/>
               </w:rPr>
-              <w:instrText xml:space="preserve"> PAGEREF _Toc400891387 \h </w:instrText>
+              <w:instrText xml:space="preserve"> PAGEREF _Toc400981574 \h </w:instrText>
             </w:r>
             <w:r>
               <w:rPr>
@@ -604,147 +1024,7 @@
                 <w:noProof/>
                 <w:webHidden/>
               </w:rPr>
-              <w:t>1</w:t>
-            </w:r>
-            <w:r>
-              <w:rPr>
-                <w:noProof/>
-                <w:webHidden/>
-              </w:rPr>
-              <w:fldChar w:fldCharType="end"/>
-            </w:r>
-          </w:hyperlink>
-        </w:p>
-        <w:p>
-          <w:pPr>
-            <w:pStyle w:val="Verzeichnis2"/>
-            <w:tabs>
-              <w:tab w:val="right" w:leader="dot" w:pos="9062"/>
-            </w:tabs>
-            <w:rPr>
-              <w:rFonts w:asciiTheme="minorHAnsi" w:eastAsiaTheme="minorEastAsia" w:hAnsiTheme="minorHAnsi"/>
-              <w:noProof/>
-              <w:lang w:eastAsia="de-CH"/>
-            </w:rPr>
-          </w:pPr>
-          <w:hyperlink w:anchor="_Toc400891388" w:history="1">
-            <w:r>
-              <w:rPr>
-                <w:rStyle w:val="Hyperlink"/>
-                <w:noProof/>
-              </w:rPr>
-              <w:t>ObjectControllers</w:t>
-            </w:r>
-            <w:r>
-              <w:rPr>
-                <w:noProof/>
-                <w:webHidden/>
-              </w:rPr>
-              <w:tab/>
-            </w:r>
-            <w:r>
-              <w:rPr>
-                <w:noProof/>
-                <w:webHidden/>
-              </w:rPr>
-              <w:fldChar w:fldCharType="begin"/>
-            </w:r>
-            <w:r>
-              <w:rPr>
-                <w:noProof/>
-                <w:webHidden/>
-              </w:rPr>
-              <w:instrText xml:space="preserve"> PAGEREF _Toc400891388 \h </w:instrText>
-            </w:r>
-            <w:r>
-              <w:rPr>
-                <w:noProof/>
-                <w:webHidden/>
-              </w:rPr>
-            </w:r>
-            <w:r>
-              <w:rPr>
-                <w:noProof/>
-                <w:webHidden/>
-              </w:rPr>
-              <w:fldChar w:fldCharType="separate"/>
-            </w:r>
-            <w:r>
-              <w:rPr>
-                <w:noProof/>
-                <w:webHidden/>
-              </w:rPr>
-              <w:t>1</w:t>
-            </w:r>
-            <w:r>
-              <w:rPr>
-                <w:noProof/>
-                <w:webHidden/>
-              </w:rPr>
-              <w:fldChar w:fldCharType="end"/>
-            </w:r>
-          </w:hyperlink>
-        </w:p>
-        <w:p>
-          <w:pPr>
-            <w:pStyle w:val="Verzeichnis2"/>
-            <w:tabs>
-              <w:tab w:val="right" w:leader="dot" w:pos="9062"/>
-            </w:tabs>
-            <w:rPr>
-              <w:rFonts w:asciiTheme="minorHAnsi" w:eastAsiaTheme="minorEastAsia" w:hAnsiTheme="minorHAnsi"/>
-              <w:noProof/>
-              <w:lang w:eastAsia="de-CH"/>
-            </w:rPr>
-          </w:pPr>
-          <w:hyperlink w:anchor="_Toc400891389" w:history="1">
-            <w:r>
-              <w:rPr>
-                <w:rStyle w:val="Hyperlink"/>
-                <w:noProof/>
-              </w:rPr>
-              <w:t>Technical Services</w:t>
-            </w:r>
-            <w:r>
-              <w:rPr>
-                <w:noProof/>
-                <w:webHidden/>
-              </w:rPr>
-              <w:tab/>
-            </w:r>
-            <w:r>
-              <w:rPr>
-                <w:noProof/>
-                <w:webHidden/>
-              </w:rPr>
-              <w:fldChar w:fldCharType="begin"/>
-            </w:r>
-            <w:r>
-              <w:rPr>
-                <w:noProof/>
-                <w:webHidden/>
-              </w:rPr>
-              <w:instrText xml:space="preserve"> PAGEREF _Toc400891389 \h </w:instrText>
-            </w:r>
-            <w:r>
-              <w:rPr>
-                <w:noProof/>
-                <w:webHidden/>
-              </w:rPr>
-            </w:r>
-            <w:r>
-              <w:rPr>
-                <w:noProof/>
-                <w:webHidden/>
-              </w:rPr>
-              <w:fldChar w:fldCharType="separate"/>
-            </w:r>
-            <w:r>
-              <w:rPr>
-                <w:noProof/>
-                <w:webHidden/>
-              </w:rPr>
-              <w:t>1</w:t>
+              <w:t>5</w:t>
             </w:r>
             <w:r>
               <w:rPr>
@@ -771,7 +1051,7 @@
       <w:pPr>
         <w:pStyle w:val="berschrift1"/>
       </w:pPr>
-      <w:bookmarkStart w:id="0" w:name="_Toc400891380"/>
+      <w:bookmarkStart w:id="0" w:name="_Toc400981561"/>
       <w:r>
         <w:t>Allgemeine Überlegungen</w:t>
       </w:r>
@@ -779,7 +1059,13 @@
     </w:p>
     <w:p>
       <w:r>
-        <w:t xml:space="preserve">Im Zentrum unserer Architektur-Überlegungen stand die Frage, </w:t>
+        <w:t xml:space="preserve">Im Zentrum unserer Architektur-Überlegungen stand </w:t>
+      </w:r>
+      <w:r>
+        <w:t xml:space="preserve">zuerst </w:t>
+      </w:r>
+      <w:r>
+        <w:t xml:space="preserve">die Frage, </w:t>
       </w:r>
       <w:r>
         <w:t xml:space="preserve">ob und wie </w:t>
@@ -794,46 +1080,54 @@
         <w:t xml:space="preserve"> </w:t>
       </w:r>
       <w:r>
-        <w:t>Die Aufteilung des Systems nach dem Model-View-Controller Designpattern ist zwar sinnvoll für viele Business-Applikationen, aber nicht unbedingt geeignet oder intuitiv für Games anzuwenden.</w:t>
-      </w:r>
-    </w:p>
-    <w:p>
-      <w:r>
-        <w:t>Im Gegensatz zu Business-Applikationen sind die abstrakten Repräsentationen der Daten nicht immer unabhängig von deren Darstellung. Kollisionserkennung und Spielphysik sind beispielsweise direkt von der Darstellung der Spielobjekte abhängig. Ausserdem sind die Spielobjekte genau wie deren Darstellung Entitäten, die sich in einem virtuellen Raum befinden, was bei einer strikten Trennung von Objekten und Darstellung zu viel Redundanz führen kann. Deshalb ist die Anwendung von MVC auf Game-Architekturen nicht immer sinnvoll oder intuitiv anzuwenden.</w:t>
-      </w:r>
-    </w:p>
-    <w:p>
-      <w:r>
-        <w:t>In unserem Fall hat eine Analyse ergeben, dass wir mit unserem relativ simplen Spielaufbau – wir verzichten z.B. auf eine Physiksimulation und Kollisionsabfragen beschränken sich auf rechteckige Objekte – doch mit einer MVC-Struktur arbeiten können. Das ermöglicht uns ein modulareres System, was uns die Vorteile bringt, dass wir Arbeiten leichter aufteilen können und z.B. die grafische Repräsentation am Anfang simpel halten können und später einfach mit detaillierteren Darstellungen austauschen können. Auch Erweiterungen wie verschiedene Skins wären so theoretisch möglich</w:t>
-      </w:r>
-      <w:r>
-        <w:t xml:space="preserve"> (sind aber keine Anforderung).</w:t>
-      </w:r>
-    </w:p>
-    <w:p>
-      <w:r>
-        <w:t>Im MVC-Designpattern ist nicht genau geklärt, ob die Business-Logik Teil des Controllers oder des Models ist. De-Facto werden beide Ansätze in der Softwareentwicklung eingesetzt. Wir haben uns dafür entschieden, die Business- bzw. in unserem Fall Spiellogik als Teil des Controllers zu modellieren.</w:t>
-      </w:r>
-      <w:r>
-        <w:t xml:space="preserve"> Die Model-Objekte sind simple POJOs und enthalten kaum Logik. Sie sollten </w:t>
-      </w:r>
-      <w:r>
-        <w:lastRenderedPageBreak/>
-        <w:t>ausschliesslich Funktionen zur Datenvalidation enthalten, damit sie stets einen konsistenten Zustand wahren können.</w:t>
-      </w:r>
-    </w:p>
-    <w:p>
-      <w:pPr>
-        <w:pStyle w:val="berschrift3"/>
-        <w:rPr>
-          <w:lang w:val="de-CH"/>
-        </w:rPr>
-      </w:pPr>
-      <w:bookmarkStart w:id="1" w:name="_Toc400891381"/>
-      <w:r>
-        <w:rPr>
-          <w:lang w:val="de-CH"/>
-        </w:rPr>
+        <w:t>Das führte uns zum klassischen Model-View-Controller-Pattern. Nach Absprache mit unserem Dozenten kamen wir aber zum Schluss, dass dies nicht dem angestrebten Domain-</w:t>
+      </w:r>
+      <w:proofErr w:type="spellStart"/>
+      <w:r>
+        <w:t>Driven</w:t>
+      </w:r>
+      <w:proofErr w:type="spellEnd"/>
+      <w:r>
+        <w:t xml:space="preserve"> Design entsprach, sondern zu einer unnötig künstlichen Trennung der Domänenobjekte führte.</w:t>
+      </w:r>
+    </w:p>
+    <w:p>
+      <w:r>
+        <w:t>Die Architektur richtet sich nun stark nach dem Domänenmodell und führt Spielobjekte ein, die sowohl einen inneren Zustand haben als auch Logik bereitstellen.</w:t>
+      </w:r>
+      <w:r>
+        <w:t xml:space="preserve"> Bewusst getrennt werden allerdings die Renderer, mit dem Ziel genug Abstraktion zu erreichen, damit die visuelle Darstellung der Spielobjekte leicht ausgetauscht werden kann.</w:t>
+      </w:r>
+      <w:r>
+        <w:t xml:space="preserve"> Ausserdem werden die Renderer selber ein gewisses Mass an Logik beinhalten müssen</w:t>
+      </w:r>
+      <w:r>
+        <w:t xml:space="preserve"> (z.B. </w:t>
+      </w:r>
+      <w:r>
+        <w:t>Handling von Animationen, Z</w:t>
+      </w:r>
+      <w:r>
+        <w:t xml:space="preserve">usammensetzen von </w:t>
+      </w:r>
+      <w:proofErr w:type="spellStart"/>
+      <w:r>
+        <w:t>Tilesets</w:t>
+      </w:r>
+      <w:proofErr w:type="spellEnd"/>
+      <w:r>
+        <w:t>)</w:t>
+      </w:r>
+      <w:r>
+        <w:t>, die aber nicht direkt mit der Domäne zusammenhängt.</w:t>
+      </w:r>
+    </w:p>
+    <w:p>
+      <w:pPr>
+        <w:pStyle w:val="berschrift2"/>
+      </w:pPr>
+      <w:bookmarkStart w:id="1" w:name="_Toc400981562"/>
+      <w:r>
         <w:t>libGDX</w:t>
       </w:r>
       <w:bookmarkEnd w:id="1"/>
@@ -866,6 +1160,7 @@
         </w:numPr>
       </w:pPr>
       <w:r>
+        <w:lastRenderedPageBreak/>
         <w:t>O</w:t>
       </w:r>
       <w:r>
@@ -983,7 +1278,23 @@
         </w:numPr>
       </w:pPr>
       <w:r>
-        <w:t>Auch z.B. auf StackOverflow und Reddit finden sich viele libGDX-Entwickler</w:t>
+        <w:t xml:space="preserve">Auch z.B. auf </w:t>
+      </w:r>
+      <w:proofErr w:type="spellStart"/>
+      <w:r>
+        <w:t>StackOverflow</w:t>
+      </w:r>
+      <w:proofErr w:type="spellEnd"/>
+      <w:r>
+        <w:t xml:space="preserve"> und </w:t>
+      </w:r>
+      <w:proofErr w:type="spellStart"/>
+      <w:r>
+        <w:t>Reddit</w:t>
+      </w:r>
+      <w:proofErr w:type="spellEnd"/>
+      <w:r>
+        <w:t xml:space="preserve"> finden sich viele libGDX-Entwickler</w:t>
       </w:r>
     </w:p>
     <w:p>
@@ -1007,8 +1318,13 @@
         </w:numPr>
       </w:pPr>
       <w:r>
-        <w:t>Vollständige Javadoc</w:t>
-      </w:r>
+        <w:t xml:space="preserve">Vollständige </w:t>
+      </w:r>
+      <w:proofErr w:type="spellStart"/>
+      <w:r>
+        <w:t>Javadoc</w:t>
+      </w:r>
+      <w:proofErr w:type="spellEnd"/>
     </w:p>
     <w:p>
       <w:pPr>
@@ -1043,8 +1359,13 @@
         </w:numPr>
       </w:pPr>
       <w:r>
-        <w:t>Cross Platform</w:t>
-      </w:r>
+        <w:t xml:space="preserve">Cross </w:t>
+      </w:r>
+      <w:proofErr w:type="spellStart"/>
+      <w:r>
+        <w:t>Platform</w:t>
+      </w:r>
+      <w:proofErr w:type="spellEnd"/>
     </w:p>
     <w:p>
       <w:pPr>
@@ -1062,14 +1383,13 @@
       <w:pPr>
         <w:pStyle w:val="berschrift1"/>
       </w:pPr>
-      <w:bookmarkStart w:id="2" w:name="_Toc400891382"/>
+      <w:bookmarkStart w:id="2" w:name="_Toc400981563"/>
       <w:r>
         <w:t>Pakete</w:t>
       </w:r>
       <w:bookmarkEnd w:id="2"/>
     </w:p>
     <w:p>
-      <w:bookmarkStart w:id="3" w:name="_Toc400891383"/>
       <w:r>
         <w:t>Im Folgenden werden die Pakete (vgl. Paketdiagramm)</w:t>
       </w:r>
@@ -1082,242 +1402,423 @@
     </w:p>
     <w:p>
       <w:pPr>
+        <w:pStyle w:val="berschrift2"/>
+      </w:pPr>
+      <w:bookmarkStart w:id="3" w:name="_Toc400981564"/>
+      <w:r>
+        <w:t>UI</w:t>
+      </w:r>
+      <w:bookmarkEnd w:id="3"/>
+    </w:p>
+    <w:p>
+      <w:r>
+        <w:t xml:space="preserve">Das UI-Paket </w:t>
+      </w:r>
+      <w:r>
+        <w:t>enthält Pakete, die für die Benutzereingaben und die grafische Darstellung verantwortlich sind.</w:t>
+      </w:r>
+    </w:p>
+    <w:p>
+      <w:pPr>
         <w:pStyle w:val="berschrift3"/>
-        <w:rPr>
-          <w:lang w:val="de-CH"/>
-        </w:rPr>
-      </w:pPr>
-      <w:r>
-        <w:rPr>
-          <w:lang w:val="de-CH"/>
-        </w:rPr>
-        <w:t>UI</w:t>
-      </w:r>
-      <w:bookmarkEnd w:id="3"/>
-    </w:p>
-    <w:p>
-      <w:r>
-        <w:t xml:space="preserve">Das UI-Paket </w:t>
-      </w:r>
-      <w:r>
-        <w:t>enthält Pakete, die für die Benutzereingaben und die grafische Darstellung verantwortlich sind.</w:t>
-      </w:r>
-    </w:p>
-    <w:p>
-      <w:pPr>
-        <w:pStyle w:val="berschrift4"/>
-        <w:rPr>
-          <w:lang w:val="de-CH"/>
-        </w:rPr>
-      </w:pPr>
-      <w:bookmarkStart w:id="4" w:name="_Toc400891384"/>
-      <w:r>
-        <w:rPr>
-          <w:lang w:val="de-CH"/>
-        </w:rPr>
+      </w:pPr>
+      <w:bookmarkStart w:id="4" w:name="_Toc400981566"/>
+      <w:r>
+        <w:t>UI::</w:t>
+      </w:r>
+      <w:r>
+        <w:t>Renderer</w:t>
+      </w:r>
+      <w:bookmarkEnd w:id="4"/>
+    </w:p>
+    <w:p>
+      <w:r>
+        <w:t xml:space="preserve">Das Renderer-Paket enthält Objekte (Klassen, evtl. weitere Pakete), die für die grafische Darstellung von Objekten der Spielwelt zuständig sind. </w:t>
+      </w:r>
+      <w:r>
+        <w:t xml:space="preserve">So muss beispielsweise der ShipRenderer die Breite des Ship-Objekts auslesen und ist </w:t>
+      </w:r>
+      <w:r>
+        <w:t xml:space="preserve">dann dafür verantwortlich, die korrekten Bilddateien zu laden und daraus das Schiff korrekt </w:t>
+      </w:r>
+      <w:r>
+        <w:t xml:space="preserve">zusammenzustellen. </w:t>
+      </w:r>
+      <w:r>
+        <w:t xml:space="preserve">Der </w:t>
+      </w:r>
+      <w:r>
+        <w:t xml:space="preserve">technische </w:t>
+      </w:r>
+      <w:r>
+        <w:t>Vorteil dieser Trennung ist, dass die grafische Repräsentation von Objekten getrennt ist und so z.B. erst zur Laufzeit bestimmt werden kann, wie ein Objekt gerendert wird (eine Art Dependency Injection).</w:t>
+      </w:r>
+      <w:r>
+        <w:t xml:space="preserve"> Fachlich macht diese Trennung ebenfalls Sinn, da die Darstellungslogik nichts mit der Domänenlogik zu tun hat.</w:t>
+      </w:r>
+    </w:p>
+    <w:p>
+      <w:r>
+        <w:t xml:space="preserve">Die Klassen des </w:t>
+      </w:r>
+      <w:r>
+        <w:t>UI:</w:t>
+      </w:r>
+      <w:proofErr w:type="gramStart"/>
+      <w:r>
+        <w:t>:</w:t>
+      </w:r>
+      <w:r>
+        <w:t>Renderer</w:t>
+      </w:r>
+      <w:proofErr w:type="gramEnd"/>
+      <w:r>
+        <w:t xml:space="preserve">-Pakets </w:t>
+      </w:r>
+      <w:r>
+        <w:t>nutzen</w:t>
+      </w:r>
+      <w:r>
+        <w:t xml:space="preserve"> die Grafik-APIs von libGDX.</w:t>
+      </w:r>
+    </w:p>
+    <w:p>
+      <w:r>
+        <w:t xml:space="preserve">Die Klassen des </w:t>
+      </w:r>
+      <w:r>
+        <w:t>UI:</w:t>
+      </w:r>
+      <w:proofErr w:type="gramStart"/>
+      <w:r>
+        <w:t>:</w:t>
+      </w:r>
+      <w:r>
+        <w:t>Renderer</w:t>
+      </w:r>
+      <w:proofErr w:type="gramEnd"/>
+      <w:r>
+        <w:t xml:space="preserve">-Pakets </w:t>
+      </w:r>
+      <w:r>
+        <w:t>greifen auf Objekte des Pakets Domain::</w:t>
+      </w:r>
+      <w:proofErr w:type="spellStart"/>
+      <w:r>
+        <w:t>GameObjects</w:t>
+      </w:r>
+      <w:proofErr w:type="spellEnd"/>
+      <w:r>
+        <w:t xml:space="preserve"> zu.</w:t>
+      </w:r>
+    </w:p>
+    <w:p>
+      <w:pPr>
+        <w:pStyle w:val="berschrift3"/>
+      </w:pPr>
+      <w:r>
+        <w:t>UI::Menus</w:t>
+      </w:r>
+    </w:p>
+    <w:p>
+      <w:r>
+        <w:t xml:space="preserve">Das </w:t>
+      </w:r>
+      <w:r>
+        <w:t>Menus</w:t>
+      </w:r>
+      <w:r>
+        <w:t>-Paket enthält die Logik für die Menüs. Darunter fällt zum Beispiel das Hauptmenü oder das Einstellungs-Menü.</w:t>
+      </w:r>
+      <w:r>
+        <w:t xml:space="preserve"> </w:t>
+      </w:r>
+    </w:p>
+    <w:p>
+      <w:r>
+        <w:t>D</w:t>
+      </w:r>
+      <w:r>
+        <w:t xml:space="preserve">ie Klassen des </w:t>
+      </w:r>
+      <w:r>
+        <w:t>UI:</w:t>
+      </w:r>
+      <w:proofErr w:type="gramStart"/>
+      <w:r>
+        <w:t>:</w:t>
+      </w:r>
+      <w:r>
+        <w:t>Menus</w:t>
+      </w:r>
+      <w:proofErr w:type="gramEnd"/>
+      <w:r>
+        <w:t xml:space="preserve">-Pakets nutzen die Klasse(n) aus dem UI::Renderer </w:t>
+      </w:r>
+      <w:r>
+        <w:t>Paket</w:t>
+      </w:r>
+      <w:r>
+        <w:t xml:space="preserve"> für die visuelle Darstellung.</w:t>
+      </w:r>
+    </w:p>
+    <w:p>
+      <w:r>
+        <w:t>Die Klassen des UI:</w:t>
+      </w:r>
+      <w:proofErr w:type="gramStart"/>
+      <w:r>
+        <w:t>:Menus</w:t>
+      </w:r>
+      <w:proofErr w:type="gramEnd"/>
+      <w:r>
+        <w:t>-Pakets starten Objekte aus dem Domain::Game Paket.</w:t>
+      </w:r>
+    </w:p>
+    <w:p>
+      <w:pPr>
+        <w:pStyle w:val="berschrift2"/>
+      </w:pPr>
+      <w:r>
+        <w:lastRenderedPageBreak/>
+        <w:t>Domain</w:t>
+      </w:r>
+    </w:p>
+    <w:p>
+      <w:r>
+        <w:t>Das UI-Paket enthält die Domänenlogik des Projekts. Sein Aufbau richtet sich stark nach dem Domänenmodell.</w:t>
+      </w:r>
+    </w:p>
+    <w:p>
+      <w:pPr>
+        <w:pStyle w:val="berschrift3"/>
+      </w:pPr>
+      <w:r>
+        <w:t>Domain::Game</w:t>
+      </w:r>
+    </w:p>
+    <w:p>
+      <w:r>
+        <w:t xml:space="preserve">Die Objekte im Game-Paket </w:t>
+      </w:r>
+      <w:r>
+        <w:t>sind für die übergreifende Steuerung der Spiellogik zuständig.</w:t>
+      </w:r>
+      <w:r>
+        <w:t xml:space="preserve"> Jeder Spielmodus wird von einer eigenen Klasse (oder von einem eigenen Paket, falls mehrere Klassen pro Spielmodus anfallen) definiert. Gemeinsame Operationen werden durch Vererbung generalisiert.</w:t>
+      </w:r>
+    </w:p>
+    <w:p>
+      <w:r>
+        <w:t>Die Objekte im Domain:</w:t>
+      </w:r>
+      <w:proofErr w:type="gramStart"/>
+      <w:r>
+        <w:t>:Game</w:t>
+      </w:r>
+      <w:proofErr w:type="gramEnd"/>
+      <w:r>
+        <w:t xml:space="preserve">-Paket greifen auf die </w:t>
+      </w:r>
+      <w:proofErr w:type="spellStart"/>
+      <w:r>
+        <w:t>Config</w:t>
+      </w:r>
+      <w:proofErr w:type="spellEnd"/>
+      <w:r>
+        <w:t xml:space="preserve">- und </w:t>
+      </w:r>
+      <w:proofErr w:type="spellStart"/>
+      <w:r>
+        <w:t>Stats</w:t>
+      </w:r>
+      <w:proofErr w:type="spellEnd"/>
+      <w:r>
+        <w:t xml:space="preserve"> Klassen aus dem Domain::User-Paket zu.</w:t>
+      </w:r>
+    </w:p>
+    <w:p>
+      <w:r>
+        <w:t>Die Objekte im Domain:</w:t>
+      </w:r>
+      <w:proofErr w:type="gramStart"/>
+      <w:r>
+        <w:t>:Game</w:t>
+      </w:r>
+      <w:proofErr w:type="gramEnd"/>
+      <w:r>
+        <w:t xml:space="preserve">-Paket </w:t>
+      </w:r>
+      <w:r>
+        <w:t>arbeiten mit den</w:t>
+      </w:r>
+      <w:r>
+        <w:t xml:space="preserve"> Klassen aus dem Domain::</w:t>
+      </w:r>
+      <w:proofErr w:type="spellStart"/>
+      <w:r>
+        <w:t>GameObjects</w:t>
+      </w:r>
+      <w:proofErr w:type="spellEnd"/>
+      <w:r>
+        <w:t>-Paket</w:t>
+      </w:r>
+      <w:r>
+        <w:t>.</w:t>
+      </w:r>
+    </w:p>
+    <w:p>
+      <w:r>
+        <w:t>Die Objekte des Domain:</w:t>
+      </w:r>
+      <w:proofErr w:type="gramStart"/>
+      <w:r>
+        <w:t>:Game</w:t>
+      </w:r>
+      <w:proofErr w:type="gramEnd"/>
+      <w:r>
+        <w:t>-Pakets nutzen das Input-Handling von libGDX.</w:t>
+      </w:r>
+    </w:p>
+    <w:p>
+      <w:r>
+        <w:t xml:space="preserve">Das </w:t>
+      </w:r>
+      <w:proofErr w:type="spellStart"/>
+      <w:r>
+        <w:t>CareerGame</w:t>
+      </w:r>
+      <w:proofErr w:type="spellEnd"/>
+      <w:r>
+        <w:t>-Objekt des Domain:</w:t>
+      </w:r>
+      <w:proofErr w:type="gramStart"/>
+      <w:r>
+        <w:t>:Game</w:t>
+      </w:r>
+      <w:proofErr w:type="gramEnd"/>
+      <w:r>
+        <w:t>-Pakets greift zusätzlich auf das Domain::Level-Paket zu.</w:t>
+      </w:r>
+    </w:p>
+    <w:p>
+      <w:pPr>
+        <w:pStyle w:val="berschrift3"/>
+      </w:pPr>
+      <w:r>
+        <w:t>Domain::</w:t>
+      </w:r>
+      <w:proofErr w:type="spellStart"/>
+      <w:r>
+        <w:t>Game</w:t>
+      </w:r>
+      <w:r>
+        <w:t>Objects</w:t>
+      </w:r>
+      <w:proofErr w:type="spellEnd"/>
+      <w:r>
+        <w:t xml:space="preserve"> </w:t>
+      </w:r>
+    </w:p>
+    <w:p>
+      <w:pPr>
+        <w:pStyle w:val="berschrift3"/>
+      </w:pPr>
+      <w:r>
+        <w:t>Domain::User</w:t>
+      </w:r>
+    </w:p>
+    <w:p>
+      <w:pPr>
+        <w:pStyle w:val="berschrift3"/>
+      </w:pPr>
+      <w:r>
+        <w:t>Domain::</w:t>
+      </w:r>
+      <w:r>
+        <w:t>Level</w:t>
+      </w:r>
+    </w:p>
+    <w:p>
+      <w:pPr>
+        <w:pStyle w:val="berschrift2"/>
+      </w:pPr>
+      <w:proofErr w:type="spellStart"/>
+      <w:r>
+        <w:t>TechnicalServices</w:t>
+      </w:r>
+      <w:proofErr w:type="spellEnd"/>
+    </w:p>
+    <w:p>
+      <w:pPr>
+        <w:pStyle w:val="berschrift3"/>
+      </w:pPr>
+      <w:proofErr w:type="spellStart"/>
+      <w:r>
+        <w:t>TechnicalServices</w:t>
+      </w:r>
+      <w:proofErr w:type="spellEnd"/>
+      <w:r>
+        <w:t>::</w:t>
+      </w:r>
+      <w:proofErr w:type="spellStart"/>
+      <w:r>
+        <w:t>Persistence</w:t>
+      </w:r>
+      <w:proofErr w:type="spellEnd"/>
+      <w:r>
+        <w:t xml:space="preserve"> </w:t>
+      </w:r>
+    </w:p>
+    <w:p>
+      <w:pPr>
+        <w:pStyle w:val="berschrift3"/>
+      </w:pPr>
+      <w:proofErr w:type="spellStart"/>
+      <w:r>
+        <w:t>TechnicalServices</w:t>
+      </w:r>
+      <w:proofErr w:type="spellEnd"/>
+      <w:r>
+        <w:t>::</w:t>
+      </w:r>
+      <w:r>
+        <w:t>Android</w:t>
+      </w:r>
+      <w:r>
+        <w:t xml:space="preserve"> </w:t>
+      </w:r>
+    </w:p>
+    <w:p>
+      <w:pPr>
+        <w:pStyle w:val="berschrift3"/>
+      </w:pPr>
+      <w:proofErr w:type="spellStart"/>
+      <w:r>
+        <w:t>TechnicalServices</w:t>
+      </w:r>
+      <w:proofErr w:type="spellEnd"/>
+      <w:r>
+        <w:t>:</w:t>
+      </w:r>
+      <w:proofErr w:type="gramStart"/>
+      <w:r>
+        <w:t>:</w:t>
+      </w:r>
+      <w:r>
         <w:t>libGDX</w:t>
       </w:r>
-      <w:bookmarkEnd w:id="4"/>
-    </w:p>
-    <w:p>
-      <w:r>
-        <w:t>libGDX ist ein Java-Spieleentwicklungsframework. Es bietet Funktionen zum Abfangen und Behandeln von Benutzereingaben, worunter sowohl Touch-Inputs, Touch-Gesten und Sensorinputs wie die des Gyroskops und des Beschleunigungssensors eines Android-Smartphones gehören. Es bietet auch extensive High- und Low-Level APIs zu OpenGL ES 2.0 und Möglichkeiten zur Audio-Wiedergabe. Die Aufgabe des libGDX-Frameworks in unserem Projekt ist also das Handling des gesamten Inputs und Outputs.</w:t>
-      </w:r>
-    </w:p>
-    <w:p>
-      <w:r>
-        <w:t>Die Grafik-API des libGDX-Pakets wird von den Klassen im Renderer-Paket importiert.</w:t>
-      </w:r>
-    </w:p>
-    <w:p>
-      <w:r>
-        <w:t xml:space="preserve">Die User-Input- und Sensorik-API des libGDX-Pakets wird von den </w:t>
-      </w:r>
-      <w:r>
-        <w:t>Controller-Klassen des Domain.ObjectController-Pakets</w:t>
-      </w:r>
-      <w:r>
-        <w:t xml:space="preserve"> genutzt</w:t>
-      </w:r>
-      <w:r>
-        <w:t>.</w:t>
-      </w:r>
-    </w:p>
-    <w:p>
-      <w:pPr>
-        <w:pStyle w:val="berschrift4"/>
-        <w:rPr>
-          <w:lang w:val="de-CH"/>
-        </w:rPr>
-      </w:pPr>
-      <w:bookmarkStart w:id="5" w:name="_Toc400891385"/>
-      <w:r>
-        <w:rPr>
-          <w:lang w:val="de-CH"/>
-        </w:rPr>
-        <w:lastRenderedPageBreak/>
-        <w:t>Renderer</w:t>
-      </w:r>
+      <w:proofErr w:type="gramEnd"/>
+    </w:p>
+    <w:p>
+      <w:pPr>
+        <w:pStyle w:val="asdf"/>
+      </w:pPr>
+      <w:r>
+        <w:t>LibGDX ist ein externes Framework (siehe libGDX unter Allgemeine Überlegungen), welches hauptsächlich für das Inputhandling als auch für die Grafikschnittstelle verwendet wird.</w:t>
+      </w:r>
+      <w:bookmarkStart w:id="5" w:name="_GoBack"/>
       <w:bookmarkEnd w:id="5"/>
-    </w:p>
-    <w:p>
-      <w:r>
-        <w:t xml:space="preserve">Das Renderer-Paket enthält Objekte (Klassen, evtl. weitere Pakete), die für die grafische Darstellung von Objekten der Spielwelt zuständig sind. So wird beispielsweise </w:t>
-      </w:r>
-      <w:r>
-        <w:t>die Breite</w:t>
-      </w:r>
-      <w:r>
-        <w:t xml:space="preserve"> des Frachts</w:t>
-      </w:r>
-      <w:r>
-        <w:t xml:space="preserve">chiffs </w:t>
-      </w:r>
-      <w:r>
-        <w:t>im</w:t>
-      </w:r>
-      <w:r>
-        <w:t xml:space="preserve"> Model-Objekt (Siehe Domain.Model-Paket) </w:t>
-      </w:r>
-      <w:r>
-        <w:t xml:space="preserve">Ship gespeichert und die ShipRenderer </w:t>
-      </w:r>
-      <w:r>
-        <w:t xml:space="preserve">ist dann dafür verantwortlich, die korrekten Bilddateien zu laden und daraus anhand der Model-Daten das Schiff korrekt </w:t>
-      </w:r>
-      <w:r>
-        <w:t>zusammenzustellen (wir gehen von einem modularen Aufbau der Daten aus</w:t>
-      </w:r>
-      <w:r>
-        <w:t>. Der Vorteil dieser Trennung ist, dass die grafische Repräsentation von Objekten getrennt ist und so z.B. erst zur Laufzeit bestimmt werden kann, wie ein Objekt gerendert wird (eine Art Dependency Injection).</w:t>
-      </w:r>
-    </w:p>
-    <w:p>
-      <w:r>
-        <w:t xml:space="preserve">Die </w:t>
-      </w:r>
-      <w:r>
-        <w:t>Klassen</w:t>
-      </w:r>
-      <w:r>
-        <w:t xml:space="preserve"> des Renderer-Pakets importieren die Grafik-APIs von libGDX.</w:t>
-      </w:r>
-    </w:p>
-    <w:p>
-      <w:r>
-        <w:t xml:space="preserve">Die </w:t>
-      </w:r>
-      <w:r>
-        <w:t>Klassen</w:t>
-      </w:r>
-      <w:r>
-        <w:t xml:space="preserve"> des Renderer-Pakets werden von den Controller-Klassen des Domain.ObjectController-Pakets genutzt.</w:t>
-      </w:r>
-    </w:p>
-    <w:p>
-      <w:pPr>
-        <w:pStyle w:val="berschrift3"/>
-        <w:rPr>
-          <w:lang w:val="de-CH"/>
-        </w:rPr>
-      </w:pPr>
-      <w:bookmarkStart w:id="6" w:name="_Toc400891386"/>
-      <w:r>
-        <w:rPr>
-          <w:lang w:val="de-CH"/>
-        </w:rPr>
-        <w:t>Domain</w:t>
-      </w:r>
-      <w:bookmarkEnd w:id="6"/>
-    </w:p>
-    <w:p>
-      <w:r>
-        <w:t>Das Domain-Paket enthält Objekte und Pakete, welche direkt Bestandteile der Spiellogik sind. Darunter fallen alle Controller-Klassen und die Model-Klassen.</w:t>
-      </w:r>
-    </w:p>
-    <w:p>
-      <w:pPr>
-        <w:pStyle w:val="berschrift4"/>
-      </w:pPr>
-      <w:r>
-        <w:t>MainController</w:t>
-      </w:r>
-    </w:p>
-    <w:p>
-      <w:r>
-        <w:t xml:space="preserve">Der MainController </w:t>
-      </w:r>
-      <w:r>
-        <w:t xml:space="preserve">ist </w:t>
-      </w:r>
-      <w:r>
-        <w:t xml:space="preserve">die Einstiegsklasse mit der </w:t>
-      </w:r>
-      <w:r>
-        <w:t>main</w:t>
-      </w:r>
-      <w:r>
-        <w:t xml:space="preserve">-Methode. Seine Aufgabe ist es nicht nur, die grundlegende Konfiguration </w:t>
-      </w:r>
-      <w:r>
-        <w:t>(wie etwa die Framer</w:t>
-      </w:r>
-      <w:bookmarkStart w:id="7" w:name="_GoBack"/>
-      <w:bookmarkEnd w:id="7"/>
-      <w:r>
-        <w:t xml:space="preserve">ate) </w:t>
-      </w:r>
-      <w:r>
-        <w:t>der Applikation zu laden, der MainController enthält auch den Main-Loop.</w:t>
-      </w:r>
-    </w:p>
-    <w:p>
-      <w:pPr>
-        <w:pStyle w:val="berschrift4"/>
-        <w:rPr>
-          <w:lang w:val="de-CH"/>
-        </w:rPr>
-      </w:pPr>
-      <w:bookmarkStart w:id="8" w:name="_Toc400891387"/>
-      <w:r>
-        <w:rPr>
-          <w:lang w:val="de-CH"/>
-        </w:rPr>
-        <w:t>GameControllers</w:t>
-      </w:r>
-      <w:bookmarkEnd w:id="8"/>
-    </w:p>
-    <w:p>
-      <w:pPr>
-        <w:pStyle w:val="berschrift4"/>
-        <w:rPr>
-          <w:lang w:val="de-CH"/>
-        </w:rPr>
-      </w:pPr>
-      <w:bookmarkStart w:id="9" w:name="_Toc400891388"/>
-      <w:r>
-        <w:rPr>
-          <w:lang w:val="de-CH"/>
-        </w:rPr>
-        <w:t>ObjectControllers</w:t>
-      </w:r>
-      <w:bookmarkEnd w:id="9"/>
-    </w:p>
-    <w:p>
-      <w:pPr>
-        <w:pStyle w:val="berschrift3"/>
-        <w:rPr>
-          <w:lang w:val="de-CH"/>
-        </w:rPr>
-      </w:pPr>
-      <w:bookmarkStart w:id="10" w:name="_Toc400891389"/>
-      <w:r>
-        <w:rPr>
-          <w:lang w:val="de-CH"/>
-        </w:rPr>
-        <w:t>Technical Services</w:t>
-      </w:r>
-      <w:bookmarkEnd w:id="10"/>
     </w:p>
     <w:sectPr>
       <w:pgSz w:w="11906" w:h="16838"/>
@@ -1332,6 +1833,106 @@
 <file path=word/numbering.xml><?xml version="1.0" encoding="utf-8"?>
 <w:numbering xmlns:wpc="http://schemas.microsoft.com/office/word/2010/wordprocessingCanvas" xmlns:mc="http://schemas.openxmlformats.org/markup-compatibility/2006" xmlns:o="urn:schemas-microsoft-com:office:office" xmlns:r="http://schemas.openxmlformats.org/officeDocument/2006/relationships" xmlns:m="http://schemas.openxmlformats.org/officeDocument/2006/math" xmlns:v="urn:schemas-microsoft-com:vml" xmlns:wp14="http://schemas.microsoft.com/office/word/2010/wordprocessingDrawing" xmlns:wp="http://schemas.openxmlformats.org/drawingml/2006/wordprocessingDrawing" xmlns:w10="urn:schemas-microsoft-com:office:word" xmlns:w="http://schemas.openxmlformats.org/wordprocessingml/2006/main" xmlns:w14="http://schemas.microsoft.com/office/word/2010/wordml" xmlns:w15="http://schemas.microsoft.com/office/word/2012/wordml" xmlns:wpg="http://schemas.microsoft.com/office/word/2010/wordprocessingGroup" xmlns:wpi="http://schemas.microsoft.com/office/word/2010/wordprocessingInk" xmlns:wne="http://schemas.microsoft.com/office/word/2006/wordml" xmlns:wps="http://schemas.microsoft.com/office/word/2010/wordprocessingShape" mc:Ignorable="w14 w15 wp14">
   <w:abstractNum w:abstractNumId="0">
+    <w:nsid w:val="FFFFFF80"/>
+    <w:multiLevelType w:val="singleLevel"/>
+    <w:tmpl w:val="A3F8FA72"/>
+    <w:lvl w:ilvl="0">
+      <w:start w:val="1"/>
+      <w:numFmt w:val="bullet"/>
+      <w:lvlText w:val=""/>
+      <w:lvlJc w:val="left"/>
+      <w:pPr>
+        <w:tabs>
+          <w:tab w:val="num" w:pos="1492"/>
+        </w:tabs>
+        <w:ind w:left="1492" w:hanging="360"/>
+      </w:pPr>
+      <w:rPr>
+        <w:rFonts w:ascii="Symbol" w:hAnsi="Symbol" w:hint="default"/>
+      </w:rPr>
+    </w:lvl>
+  </w:abstractNum>
+  <w:abstractNum w:abstractNumId="1">
+    <w:nsid w:val="FFFFFF81"/>
+    <w:multiLevelType w:val="singleLevel"/>
+    <w:tmpl w:val="4B580802"/>
+    <w:lvl w:ilvl="0">
+      <w:start w:val="1"/>
+      <w:numFmt w:val="bullet"/>
+      <w:lvlText w:val=""/>
+      <w:lvlJc w:val="left"/>
+      <w:pPr>
+        <w:tabs>
+          <w:tab w:val="num" w:pos="1209"/>
+        </w:tabs>
+        <w:ind w:left="1209" w:hanging="360"/>
+      </w:pPr>
+      <w:rPr>
+        <w:rFonts w:ascii="Symbol" w:hAnsi="Symbol" w:hint="default"/>
+      </w:rPr>
+    </w:lvl>
+  </w:abstractNum>
+  <w:abstractNum w:abstractNumId="2">
+    <w:nsid w:val="FFFFFF82"/>
+    <w:multiLevelType w:val="singleLevel"/>
+    <w:tmpl w:val="41C8E7D8"/>
+    <w:lvl w:ilvl="0">
+      <w:start w:val="1"/>
+      <w:numFmt w:val="bullet"/>
+      <w:lvlText w:val=""/>
+      <w:lvlJc w:val="left"/>
+      <w:pPr>
+        <w:tabs>
+          <w:tab w:val="num" w:pos="926"/>
+        </w:tabs>
+        <w:ind w:left="926" w:hanging="360"/>
+      </w:pPr>
+      <w:rPr>
+        <w:rFonts w:ascii="Symbol" w:hAnsi="Symbol" w:hint="default"/>
+      </w:rPr>
+    </w:lvl>
+  </w:abstractNum>
+  <w:abstractNum w:abstractNumId="3">
+    <w:nsid w:val="FFFFFF83"/>
+    <w:multiLevelType w:val="singleLevel"/>
+    <w:tmpl w:val="EFC27C10"/>
+    <w:lvl w:ilvl="0">
+      <w:start w:val="1"/>
+      <w:numFmt w:val="bullet"/>
+      <w:lvlText w:val=""/>
+      <w:lvlJc w:val="left"/>
+      <w:pPr>
+        <w:tabs>
+          <w:tab w:val="num" w:pos="643"/>
+        </w:tabs>
+        <w:ind w:left="643" w:hanging="360"/>
+      </w:pPr>
+      <w:rPr>
+        <w:rFonts w:ascii="Symbol" w:hAnsi="Symbol" w:hint="default"/>
+      </w:rPr>
+    </w:lvl>
+  </w:abstractNum>
+  <w:abstractNum w:abstractNumId="4">
+    <w:nsid w:val="FFFFFF89"/>
+    <w:multiLevelType w:val="singleLevel"/>
+    <w:tmpl w:val="3D52FFE0"/>
+    <w:lvl w:ilvl="0">
+      <w:start w:val="1"/>
+      <w:numFmt w:val="bullet"/>
+      <w:lvlText w:val=""/>
+      <w:lvlJc w:val="left"/>
+      <w:pPr>
+        <w:tabs>
+          <w:tab w:val="num" w:pos="360"/>
+        </w:tabs>
+        <w:ind w:left="360" w:hanging="360"/>
+      </w:pPr>
+      <w:rPr>
+        <w:rFonts w:ascii="Symbol" w:hAnsi="Symbol" w:hint="default"/>
+      </w:rPr>
+    </w:lvl>
+  </w:abstractNum>
+  <w:abstractNum w:abstractNumId="5">
     <w:nsid w:val="216A1E2A"/>
     <w:multiLevelType w:val="hybridMultilevel"/>
     <w:tmpl w:val="D4D446EC"/>
@@ -1444,7 +2045,7 @@
       </w:rPr>
     </w:lvl>
   </w:abstractNum>
-  <w:abstractNum w:abstractNumId="1">
+  <w:abstractNum w:abstractNumId="6">
     <w:nsid w:val="34CB1FDC"/>
     <w:multiLevelType w:val="hybridMultilevel"/>
     <w:tmpl w:val="8A2C3BF6"/>
@@ -1556,7 +2157,7 @@
       </w:rPr>
     </w:lvl>
   </w:abstractNum>
-  <w:abstractNum w:abstractNumId="2">
+  <w:abstractNum w:abstractNumId="7">
     <w:nsid w:val="4C103478"/>
     <w:multiLevelType w:val="hybridMultilevel"/>
     <w:tmpl w:val="C99055F0"/>
@@ -1668,14 +2269,144 @@
       </w:rPr>
     </w:lvl>
   </w:abstractNum>
+  <w:abstractNum w:abstractNumId="8">
+    <w:nsid w:val="52345001"/>
+    <w:multiLevelType w:val="hybridMultilevel"/>
+    <w:tmpl w:val="D948294C"/>
+    <w:lvl w:ilvl="0" w:tplc="0C02235C">
+      <w:numFmt w:val="bullet"/>
+      <w:lvlText w:val=""/>
+      <w:lvlJc w:val="left"/>
+      <w:pPr>
+        <w:ind w:left="720" w:hanging="360"/>
+      </w:pPr>
+      <w:rPr>
+        <w:rFonts w:ascii="Symbol" w:eastAsiaTheme="minorHAnsi" w:hAnsi="Symbol" w:cstheme="minorBidi" w:hint="default"/>
+      </w:rPr>
+    </w:lvl>
+    <w:lvl w:ilvl="1" w:tplc="08070003">
+      <w:start w:val="1"/>
+      <w:numFmt w:val="bullet"/>
+      <w:lvlText w:val="o"/>
+      <w:lvlJc w:val="left"/>
+      <w:pPr>
+        <w:ind w:left="1440" w:hanging="360"/>
+      </w:pPr>
+      <w:rPr>
+        <w:rFonts w:ascii="Courier New" w:hAnsi="Courier New" w:cs="Courier New" w:hint="default"/>
+      </w:rPr>
+    </w:lvl>
+    <w:lvl w:ilvl="2" w:tplc="08070005" w:tentative="1">
+      <w:start w:val="1"/>
+      <w:numFmt w:val="bullet"/>
+      <w:lvlText w:val=""/>
+      <w:lvlJc w:val="left"/>
+      <w:pPr>
+        <w:ind w:left="2160" w:hanging="360"/>
+      </w:pPr>
+      <w:rPr>
+        <w:rFonts w:ascii="Wingdings" w:hAnsi="Wingdings" w:hint="default"/>
+      </w:rPr>
+    </w:lvl>
+    <w:lvl w:ilvl="3" w:tplc="08070001" w:tentative="1">
+      <w:start w:val="1"/>
+      <w:numFmt w:val="bullet"/>
+      <w:lvlText w:val=""/>
+      <w:lvlJc w:val="left"/>
+      <w:pPr>
+        <w:ind w:left="2880" w:hanging="360"/>
+      </w:pPr>
+      <w:rPr>
+        <w:rFonts w:ascii="Symbol" w:hAnsi="Symbol" w:hint="default"/>
+      </w:rPr>
+    </w:lvl>
+    <w:lvl w:ilvl="4" w:tplc="08070003" w:tentative="1">
+      <w:start w:val="1"/>
+      <w:numFmt w:val="bullet"/>
+      <w:lvlText w:val="o"/>
+      <w:lvlJc w:val="left"/>
+      <w:pPr>
+        <w:ind w:left="3600" w:hanging="360"/>
+      </w:pPr>
+      <w:rPr>
+        <w:rFonts w:ascii="Courier New" w:hAnsi="Courier New" w:cs="Courier New" w:hint="default"/>
+      </w:rPr>
+    </w:lvl>
+    <w:lvl w:ilvl="5" w:tplc="08070005" w:tentative="1">
+      <w:start w:val="1"/>
+      <w:numFmt w:val="bullet"/>
+      <w:lvlText w:val=""/>
+      <w:lvlJc w:val="left"/>
+      <w:pPr>
+        <w:ind w:left="4320" w:hanging="360"/>
+      </w:pPr>
+      <w:rPr>
+        <w:rFonts w:ascii="Wingdings" w:hAnsi="Wingdings" w:hint="default"/>
+      </w:rPr>
+    </w:lvl>
+    <w:lvl w:ilvl="6" w:tplc="08070001" w:tentative="1">
+      <w:start w:val="1"/>
+      <w:numFmt w:val="bullet"/>
+      <w:lvlText w:val=""/>
+      <w:lvlJc w:val="left"/>
+      <w:pPr>
+        <w:ind w:left="5040" w:hanging="360"/>
+      </w:pPr>
+      <w:rPr>
+        <w:rFonts w:ascii="Symbol" w:hAnsi="Symbol" w:hint="default"/>
+      </w:rPr>
+    </w:lvl>
+    <w:lvl w:ilvl="7" w:tplc="08070003" w:tentative="1">
+      <w:start w:val="1"/>
+      <w:numFmt w:val="bullet"/>
+      <w:lvlText w:val="o"/>
+      <w:lvlJc w:val="left"/>
+      <w:pPr>
+        <w:ind w:left="5760" w:hanging="360"/>
+      </w:pPr>
+      <w:rPr>
+        <w:rFonts w:ascii="Courier New" w:hAnsi="Courier New" w:cs="Courier New" w:hint="default"/>
+      </w:rPr>
+    </w:lvl>
+    <w:lvl w:ilvl="8" w:tplc="08070005" w:tentative="1">
+      <w:start w:val="1"/>
+      <w:numFmt w:val="bullet"/>
+      <w:lvlText w:val=""/>
+      <w:lvlJc w:val="left"/>
+      <w:pPr>
+        <w:ind w:left="6480" w:hanging="360"/>
+      </w:pPr>
+      <w:rPr>
+        <w:rFonts w:ascii="Wingdings" w:hAnsi="Wingdings" w:hint="default"/>
+      </w:rPr>
+    </w:lvl>
+  </w:abstractNum>
   <w:num w:numId="1">
-    <w:abstractNumId w:val="0"/>
+    <w:abstractNumId w:val="5"/>
   </w:num>
   <w:num w:numId="2">
+    <w:abstractNumId w:val="6"/>
+  </w:num>
+  <w:num w:numId="3">
+    <w:abstractNumId w:val="7"/>
+  </w:num>
+  <w:num w:numId="4">
+    <w:abstractNumId w:val="8"/>
+  </w:num>
+  <w:num w:numId="5">
+    <w:abstractNumId w:val="4"/>
+  </w:num>
+  <w:num w:numId="6">
+    <w:abstractNumId w:val="3"/>
+  </w:num>
+  <w:num w:numId="7">
+    <w:abstractNumId w:val="2"/>
+  </w:num>
+  <w:num w:numId="8">
     <w:abstractNumId w:val="1"/>
   </w:num>
-  <w:num w:numId="3">
-    <w:abstractNumId w:val="2"/>
+  <w:num w:numId="9">
+    <w:abstractNumId w:val="0"/>
   </w:num>
 </w:numbering>
 </file>
@@ -1701,8 +2432,8 @@
     <w:lsdException w:name="Normal" w:uiPriority="0" w:qFormat="1"/>
     <w:lsdException w:name="heading 1" w:uiPriority="9" w:qFormat="1"/>
     <w:lsdException w:name="heading 2" w:semiHidden="1" w:uiPriority="9" w:unhideWhenUsed="1" w:qFormat="1"/>
-    <w:lsdException w:name="heading 3" w:semiHidden="1" w:uiPriority="9" w:unhideWhenUsed="1"/>
-    <w:lsdException w:name="heading 4" w:semiHidden="1" w:uiPriority="9" w:unhideWhenUsed="1"/>
+    <w:lsdException w:name="heading 3" w:semiHidden="1" w:uiPriority="9" w:unhideWhenUsed="1" w:qFormat="1"/>
+    <w:lsdException w:name="heading 4" w:semiHidden="1" w:uiPriority="9" w:unhideWhenUsed="1" w:qFormat="1"/>
     <w:lsdException w:name="heading 5" w:semiHidden="1" w:uiPriority="9" w:unhideWhenUsed="1" w:qFormat="1"/>
     <w:lsdException w:name="heading 6" w:semiHidden="1" w:uiPriority="9" w:unhideWhenUsed="1" w:qFormat="1"/>
     <w:lsdException w:name="heading 7" w:semiHidden="1" w:uiPriority="9" w:unhideWhenUsed="1" w:qFormat="1"/>
@@ -2073,7 +2804,7 @@
   <w:style w:type="paragraph" w:default="1" w:styleId="Standard">
     <w:name w:val="Normal"/>
     <w:qFormat/>
-    <w:rsid w:val="00B0314B"/>
+    <w:rsid w:val="006129DD"/>
     <w:rPr>
       <w:rFonts w:ascii="Calibri" w:hAnsi="Calibri"/>
     </w:rPr>
@@ -2123,6 +2854,50 @@
       <w:color w:val="595959" w:themeColor="text1" w:themeTint="A6"/>
       <w:sz w:val="26"/>
       <w:szCs w:val="26"/>
+    </w:rPr>
+  </w:style>
+  <w:style w:type="paragraph" w:styleId="berschrift3">
+    <w:name w:val="heading 3"/>
+    <w:basedOn w:val="Standard"/>
+    <w:next w:val="Standard"/>
+    <w:link w:val="berschrift3Zchn"/>
+    <w:uiPriority w:val="9"/>
+    <w:unhideWhenUsed/>
+    <w:qFormat/>
+    <w:rsid w:val="005D712B"/>
+    <w:pPr>
+      <w:keepNext/>
+      <w:keepLines/>
+      <w:spacing w:before="40" w:after="0"/>
+      <w:outlineLvl w:val="2"/>
+    </w:pPr>
+    <w:rPr>
+      <w:rFonts w:asciiTheme="majorHAnsi" w:eastAsiaTheme="majorEastAsia" w:hAnsiTheme="majorHAnsi" w:cstheme="majorBidi"/>
+      <w:b/>
+      <w:color w:val="595959" w:themeColor="text1" w:themeTint="A6"/>
+      <w:szCs w:val="24"/>
+    </w:rPr>
+  </w:style>
+  <w:style w:type="paragraph" w:styleId="berschrift4">
+    <w:name w:val="heading 4"/>
+    <w:basedOn w:val="Standard"/>
+    <w:next w:val="Standard"/>
+    <w:link w:val="berschrift4Zchn"/>
+    <w:uiPriority w:val="9"/>
+    <w:unhideWhenUsed/>
+    <w:qFormat/>
+    <w:rsid w:val="00304D2D"/>
+    <w:pPr>
+      <w:keepNext/>
+      <w:keepLines/>
+      <w:spacing w:before="40" w:after="0"/>
+      <w:outlineLvl w:val="3"/>
+    </w:pPr>
+    <w:rPr>
+      <w:rFonts w:asciiTheme="majorHAnsi" w:eastAsiaTheme="majorEastAsia" w:hAnsiTheme="majorHAnsi" w:cstheme="majorBidi"/>
+      <w:i/>
+      <w:iCs/>
+      <w:color w:val="7F7F7F" w:themeColor="text1" w:themeTint="80"/>
     </w:rPr>
   </w:style>
   <w:style w:type="character" w:default="1" w:styleId="Absatz-Standardschriftart">
@@ -2358,32 +3133,31 @@
       <w:u w:val="single"/>
     </w:rPr>
   </w:style>
-  <w:style w:type="paragraph" w:customStyle="1" w:styleId="berschrift3">
+  <w:style w:type="paragraph" w:customStyle="1" w:styleId="berschrift30">
     <w:name w:val="Überschrift3"/>
     <w:basedOn w:val="berschrift2"/>
-    <w:link w:val="berschrift3Zchn"/>
-    <w:qFormat/>
+    <w:link w:val="berschrift3Zchn0"/>
     <w:rsid w:val="00076984"/>
     <w:rPr>
       <w:sz w:val="24"/>
       <w:lang w:val="en-US"/>
     </w:rPr>
   </w:style>
-  <w:style w:type="paragraph" w:customStyle="1" w:styleId="berschrift4">
+  <w:style w:type="paragraph" w:customStyle="1" w:styleId="berschrift40">
     <w:name w:val="Überschrift4"/>
-    <w:basedOn w:val="berschrift3"/>
-    <w:link w:val="berschrift4Zchn"/>
-    <w:qFormat/>
+    <w:basedOn w:val="berschrift30"/>
+    <w:next w:val="Standard"/>
+    <w:link w:val="berschrift4Zchn0"/>
     <w:rsid w:val="00360739"/>
     <w:rPr>
       <w:color w:val="7F7F7F" w:themeColor="text1" w:themeTint="80"/>
       <w:sz w:val="22"/>
     </w:rPr>
   </w:style>
-  <w:style w:type="character" w:customStyle="1" w:styleId="berschrift3Zchn">
+  <w:style w:type="character" w:customStyle="1" w:styleId="berschrift3Zchn0">
     <w:name w:val="Überschrift3 Zchn"/>
     <w:basedOn w:val="berschrift2Zchn"/>
-    <w:link w:val="berschrift3"/>
+    <w:link w:val="berschrift30"/>
     <w:rsid w:val="00076984"/>
     <w:rPr>
       <w:rFonts w:asciiTheme="majorHAnsi" w:eastAsiaTheme="majorEastAsia" w:hAnsiTheme="majorHAnsi" w:cstheme="majorBidi"/>
@@ -2395,10 +3169,10 @@
       <w:lang w:val="en-US"/>
     </w:rPr>
   </w:style>
-  <w:style w:type="character" w:customStyle="1" w:styleId="berschrift4Zchn">
+  <w:style w:type="character" w:customStyle="1" w:styleId="berschrift4Zchn0">
     <w:name w:val="Überschrift4 Zchn"/>
-    <w:basedOn w:val="berschrift3Zchn"/>
-    <w:link w:val="berschrift4"/>
+    <w:basedOn w:val="berschrift3Zchn0"/>
+    <w:link w:val="berschrift40"/>
     <w:rsid w:val="00360739"/>
     <w:rPr>
       <w:rFonts w:asciiTheme="majorHAnsi" w:eastAsiaTheme="majorEastAsia" w:hAnsiTheme="majorHAnsi" w:cstheme="majorBidi"/>
@@ -2422,6 +3196,80 @@
       <w:spacing w:after="100"/>
       <w:ind w:left="220"/>
     </w:pPr>
+  </w:style>
+  <w:style w:type="paragraph" w:styleId="Beschriftung">
+    <w:name w:val="caption"/>
+    <w:basedOn w:val="Standard"/>
+    <w:next w:val="Standard"/>
+    <w:uiPriority w:val="35"/>
+    <w:unhideWhenUsed/>
+    <w:qFormat/>
+    <w:rsid w:val="009312D6"/>
+    <w:pPr>
+      <w:spacing w:line="240" w:lineRule="auto"/>
+    </w:pPr>
+    <w:rPr>
+      <w:i/>
+      <w:iCs/>
+      <w:color w:val="1F497D" w:themeColor="text2"/>
+      <w:sz w:val="18"/>
+      <w:szCs w:val="18"/>
+    </w:rPr>
+  </w:style>
+  <w:style w:type="character" w:customStyle="1" w:styleId="berschrift3Zchn">
+    <w:name w:val="Überschrift 3 Zchn"/>
+    <w:basedOn w:val="Absatz-Standardschriftart"/>
+    <w:link w:val="berschrift3"/>
+    <w:uiPriority w:val="9"/>
+    <w:rsid w:val="005D712B"/>
+    <w:rPr>
+      <w:rFonts w:asciiTheme="majorHAnsi" w:eastAsiaTheme="majorEastAsia" w:hAnsiTheme="majorHAnsi" w:cstheme="majorBidi"/>
+      <w:b/>
+      <w:color w:val="595959" w:themeColor="text1" w:themeTint="A6"/>
+      <w:szCs w:val="24"/>
+    </w:rPr>
+  </w:style>
+  <w:style w:type="character" w:customStyle="1" w:styleId="berschrift4Zchn">
+    <w:name w:val="Überschrift 4 Zchn"/>
+    <w:basedOn w:val="Absatz-Standardschriftart"/>
+    <w:link w:val="berschrift4"/>
+    <w:uiPriority w:val="9"/>
+    <w:rsid w:val="00304D2D"/>
+    <w:rPr>
+      <w:rFonts w:asciiTheme="majorHAnsi" w:eastAsiaTheme="majorEastAsia" w:hAnsiTheme="majorHAnsi" w:cstheme="majorBidi"/>
+      <w:i/>
+      <w:iCs/>
+      <w:color w:val="7F7F7F" w:themeColor="text1" w:themeTint="80"/>
+    </w:rPr>
+  </w:style>
+  <w:style w:type="paragraph" w:customStyle="1" w:styleId="asdf">
+    <w:name w:val="asdf"/>
+    <w:basedOn w:val="Standard"/>
+    <w:link w:val="asdfZchn"/>
+    <w:qFormat/>
+    <w:rsid w:val="006129DD"/>
+  </w:style>
+  <w:style w:type="paragraph" w:styleId="Verzeichnis3">
+    <w:name w:val="toc 3"/>
+    <w:basedOn w:val="Standard"/>
+    <w:next w:val="Standard"/>
+    <w:autoRedefine/>
+    <w:uiPriority w:val="39"/>
+    <w:unhideWhenUsed/>
+    <w:rsid w:val="00304D2D"/>
+    <w:pPr>
+      <w:spacing w:after="100"/>
+      <w:ind w:left="440"/>
+    </w:pPr>
+  </w:style>
+  <w:style w:type="character" w:customStyle="1" w:styleId="asdfZchn">
+    <w:name w:val="asdf Zchn"/>
+    <w:basedOn w:val="Absatz-Standardschriftart"/>
+    <w:link w:val="asdf"/>
+    <w:rsid w:val="006129DD"/>
+    <w:rPr>
+      <w:rFonts w:ascii="Calibri" w:hAnsi="Calibri"/>
+    </w:rPr>
   </w:style>
 </w:styles>
 </file>
@@ -2716,7 +3564,7 @@
 </file>
 
 <file path=customXml/itemProps1.xml><?xml version="1.0" encoding="utf-8"?>
-<ds:datastoreItem xmlns:ds="http://schemas.openxmlformats.org/officeDocument/2006/customXml" ds:itemID="{BF6FEB72-C46D-46BA-94BF-6526CE88BBEA}">
+<ds:datastoreItem xmlns:ds="http://schemas.openxmlformats.org/officeDocument/2006/customXml" ds:itemID="{2956C74B-BCCF-4E1D-9B15-49E7E5202D04}">
   <ds:schemaRefs>
     <ds:schemaRef ds:uri="http://schemas.openxmlformats.org/officeDocument/2006/bibliography"/>
   </ds:schemaRefs>

</xml_diff>

<commit_message>
Erste Version des kompletten Architekturdokuments erstellt.
</commit_message>
<xml_diff>
--- a/Documents/Analyse/Architektur/Architektur.docx
+++ b/Documents/Analyse/Architektur/Architektur.docx
@@ -67,7 +67,7 @@
           <w:r>
             <w:fldChar w:fldCharType="separate"/>
           </w:r>
-          <w:hyperlink w:anchor="_Toc400981561" w:history="1">
+          <w:hyperlink w:anchor="_Toc401217124" w:history="1">
             <w:r>
               <w:rPr>
                 <w:rStyle w:val="Hyperlink"/>
@@ -94,7 +94,7 @@
                 <w:noProof/>
                 <w:webHidden/>
               </w:rPr>
-              <w:instrText xml:space="preserve"> PAGEREF _Toc400981561 \h </w:instrText>
+              <w:instrText xml:space="preserve"> PAGEREF _Toc401217124 \h </w:instrText>
             </w:r>
             <w:r>
               <w:rPr>
@@ -137,7 +137,7 @@
               <w:lang w:eastAsia="de-CH"/>
             </w:rPr>
           </w:pPr>
-          <w:hyperlink w:anchor="_Toc400981562" w:history="1">
+          <w:hyperlink w:anchor="_Toc401217125" w:history="1">
             <w:r>
               <w:rPr>
                 <w:rStyle w:val="Hyperlink"/>
@@ -164,7 +164,7 @@
                 <w:noProof/>
                 <w:webHidden/>
               </w:rPr>
-              <w:instrText xml:space="preserve"> PAGEREF _Toc400981562 \h </w:instrText>
+              <w:instrText xml:space="preserve"> PAGEREF _Toc401217125 \h </w:instrText>
             </w:r>
             <w:r>
               <w:rPr>
@@ -184,7 +184,7 @@
                 <w:noProof/>
                 <w:webHidden/>
               </w:rPr>
-              <w:t>2</w:t>
+              <w:t>1</w:t>
             </w:r>
             <w:r>
               <w:rPr>
@@ -207,7 +207,7 @@
               <w:lang w:eastAsia="de-CH"/>
             </w:rPr>
           </w:pPr>
-          <w:hyperlink w:anchor="_Toc400981563" w:history="1">
+          <w:hyperlink w:anchor="_Toc401217126" w:history="1">
             <w:r>
               <w:rPr>
                 <w:rStyle w:val="Hyperlink"/>
@@ -234,7 +234,7 @@
                 <w:noProof/>
                 <w:webHidden/>
               </w:rPr>
-              <w:instrText xml:space="preserve"> PAGEREF _Toc400981563 \h </w:instrText>
+              <w:instrText xml:space="preserve"> PAGEREF _Toc401217126 \h </w:instrText>
             </w:r>
             <w:r>
               <w:rPr>
@@ -254,7 +254,7 @@
                 <w:noProof/>
                 <w:webHidden/>
               </w:rPr>
-              <w:t>3</w:t>
+              <w:t>2</w:t>
             </w:r>
             <w:r>
               <w:rPr>
@@ -277,7 +277,7 @@
               <w:lang w:eastAsia="de-CH"/>
             </w:rPr>
           </w:pPr>
-          <w:hyperlink w:anchor="_Toc400981564" w:history="1">
+          <w:hyperlink w:anchor="_Toc401217127" w:history="1">
             <w:r>
               <w:rPr>
                 <w:rStyle w:val="Hyperlink"/>
@@ -304,7 +304,7 @@
                 <w:noProof/>
                 <w:webHidden/>
               </w:rPr>
-              <w:instrText xml:space="preserve"> PAGEREF _Toc400981564 \h </w:instrText>
+              <w:instrText xml:space="preserve"> PAGEREF _Toc401217127 \h </w:instrText>
             </w:r>
             <w:r>
               <w:rPr>
@@ -324,7 +324,7 @@
                 <w:noProof/>
                 <w:webHidden/>
               </w:rPr>
-              <w:t>3</w:t>
+              <w:t>2</w:t>
             </w:r>
             <w:r>
               <w:rPr>
@@ -347,13 +347,13 @@
               <w:lang w:eastAsia="de-CH"/>
             </w:rPr>
           </w:pPr>
-          <w:hyperlink w:anchor="_Toc400981565" w:history="1">
+          <w:hyperlink w:anchor="_Toc401217128" w:history="1">
             <w:r>
               <w:rPr>
                 <w:rStyle w:val="Hyperlink"/>
                 <w:noProof/>
               </w:rPr>
-              <w:t>UI::libGDX</w:t>
+              <w:t>UI::Renderer</w:t>
             </w:r>
             <w:r>
               <w:rPr>
@@ -374,7 +374,7 @@
                 <w:noProof/>
                 <w:webHidden/>
               </w:rPr>
-              <w:instrText xml:space="preserve"> PAGEREF _Toc400981565 \h </w:instrText>
+              <w:instrText xml:space="preserve"> PAGEREF _Toc401217128 \h </w:instrText>
             </w:r>
             <w:r>
               <w:rPr>
@@ -394,7 +394,7 @@
                 <w:noProof/>
                 <w:webHidden/>
               </w:rPr>
-              <w:t>3</w:t>
+              <w:t>2</w:t>
             </w:r>
             <w:r>
               <w:rPr>
@@ -417,13 +417,13 @@
               <w:lang w:eastAsia="de-CH"/>
             </w:rPr>
           </w:pPr>
-          <w:hyperlink w:anchor="_Toc400981566" w:history="1">
+          <w:hyperlink w:anchor="_Toc401217129" w:history="1">
             <w:r>
               <w:rPr>
                 <w:rStyle w:val="Hyperlink"/>
                 <w:noProof/>
               </w:rPr>
-              <w:t>UI::Renderer</w:t>
+              <w:t>UI::Menus</w:t>
             </w:r>
             <w:r>
               <w:rPr>
@@ -444,7 +444,7 @@
                 <w:noProof/>
                 <w:webHidden/>
               </w:rPr>
-              <w:instrText xml:space="preserve"> PAGEREF _Toc400981566 \h </w:instrText>
+              <w:instrText xml:space="preserve"> PAGEREF _Toc401217129 \h </w:instrText>
             </w:r>
             <w:r>
               <w:rPr>
@@ -464,7 +464,7 @@
                 <w:noProof/>
                 <w:webHidden/>
               </w:rPr>
-              <w:t>3</w:t>
+              <w:t>2</w:t>
             </w:r>
             <w:r>
               <w:rPr>
@@ -487,7 +487,7 @@
               <w:lang w:eastAsia="de-CH"/>
             </w:rPr>
           </w:pPr>
-          <w:hyperlink w:anchor="_Toc400981567" w:history="1">
+          <w:hyperlink w:anchor="_Toc401217130" w:history="1">
             <w:r>
               <w:rPr>
                 <w:rStyle w:val="Hyperlink"/>
@@ -514,7 +514,7 @@
                 <w:noProof/>
                 <w:webHidden/>
               </w:rPr>
-              <w:instrText xml:space="preserve"> PAGEREF _Toc400981567 \h </w:instrText>
+              <w:instrText xml:space="preserve"> PAGEREF _Toc401217130 \h </w:instrText>
             </w:r>
             <w:r>
               <w:rPr>
@@ -534,7 +534,7 @@
                 <w:noProof/>
                 <w:webHidden/>
               </w:rPr>
-              <w:t>4</w:t>
+              <w:t>3</w:t>
             </w:r>
             <w:r>
               <w:rPr>
@@ -557,13 +557,13 @@
               <w:lang w:eastAsia="de-CH"/>
             </w:rPr>
           </w:pPr>
-          <w:hyperlink w:anchor="_Toc400981568" w:history="1">
+          <w:hyperlink w:anchor="_Toc401217131" w:history="1">
             <w:r>
               <w:rPr>
                 <w:rStyle w:val="Hyperlink"/>
                 <w:noProof/>
               </w:rPr>
-              <w:t>Domain::MainController</w:t>
+              <w:t>Domain::Game</w:t>
             </w:r>
             <w:r>
               <w:rPr>
@@ -584,7 +584,7 @@
                 <w:noProof/>
                 <w:webHidden/>
               </w:rPr>
-              <w:instrText xml:space="preserve"> PAGEREF _Toc400981568 \h </w:instrText>
+              <w:instrText xml:space="preserve"> PAGEREF _Toc401217131 \h </w:instrText>
             </w:r>
             <w:r>
               <w:rPr>
@@ -604,7 +604,7 @@
                 <w:noProof/>
                 <w:webHidden/>
               </w:rPr>
-              <w:t>4</w:t>
+              <w:t>3</w:t>
             </w:r>
             <w:r>
               <w:rPr>
@@ -627,13 +627,13 @@
               <w:lang w:eastAsia="de-CH"/>
             </w:rPr>
           </w:pPr>
-          <w:hyperlink w:anchor="_Toc400981569" w:history="1">
+          <w:hyperlink w:anchor="_Toc401217132" w:history="1">
             <w:r>
               <w:rPr>
                 <w:rStyle w:val="Hyperlink"/>
                 <w:noProof/>
               </w:rPr>
-              <w:t>Domain::MenuController</w:t>
+              <w:t>Domain::GameObjects</w:t>
             </w:r>
             <w:r>
               <w:rPr>
@@ -654,7 +654,7 @@
                 <w:noProof/>
                 <w:webHidden/>
               </w:rPr>
-              <w:instrText xml:space="preserve"> PAGEREF _Toc400981569 \h </w:instrText>
+              <w:instrText xml:space="preserve"> PAGEREF _Toc401217132 \h </w:instrText>
             </w:r>
             <w:r>
               <w:rPr>
@@ -674,7 +674,7 @@
                 <w:noProof/>
                 <w:webHidden/>
               </w:rPr>
-              <w:t>4</w:t>
+              <w:t>3</w:t>
             </w:r>
             <w:r>
               <w:rPr>
@@ -697,13 +697,13 @@
               <w:lang w:eastAsia="de-CH"/>
             </w:rPr>
           </w:pPr>
-          <w:hyperlink w:anchor="_Toc400981570" w:history="1">
+          <w:hyperlink w:anchor="_Toc401217133" w:history="1">
             <w:r>
               <w:rPr>
                 <w:rStyle w:val="Hyperlink"/>
                 <w:noProof/>
               </w:rPr>
-              <w:t>Domain::GameControllers</w:t>
+              <w:t>Domain::User</w:t>
             </w:r>
             <w:r>
               <w:rPr>
@@ -724,7 +724,7 @@
                 <w:noProof/>
                 <w:webHidden/>
               </w:rPr>
-              <w:instrText xml:space="preserve"> PAGEREF _Toc400981570 \h </w:instrText>
+              <w:instrText xml:space="preserve"> PAGEREF _Toc401217133 \h </w:instrText>
             </w:r>
             <w:r>
               <w:rPr>
@@ -744,7 +744,7 @@
                 <w:noProof/>
                 <w:webHidden/>
               </w:rPr>
-              <w:t>4</w:t>
+              <w:t>3</w:t>
             </w:r>
             <w:r>
               <w:rPr>
@@ -767,13 +767,13 @@
               <w:lang w:eastAsia="de-CH"/>
             </w:rPr>
           </w:pPr>
-          <w:hyperlink w:anchor="_Toc400981571" w:history="1">
+          <w:hyperlink w:anchor="_Toc401217134" w:history="1">
             <w:r>
               <w:rPr>
                 <w:rStyle w:val="Hyperlink"/>
                 <w:noProof/>
               </w:rPr>
-              <w:t>Domain::ObjectControllers</w:t>
+              <w:t>Domain::Level</w:t>
             </w:r>
             <w:r>
               <w:rPr>
@@ -794,7 +794,7 @@
                 <w:noProof/>
                 <w:webHidden/>
               </w:rPr>
-              <w:instrText xml:space="preserve"> PAGEREF _Toc400981571 \h </w:instrText>
+              <w:instrText xml:space="preserve"> PAGEREF _Toc401217134 \h </w:instrText>
             </w:r>
             <w:r>
               <w:rPr>
@@ -814,7 +814,7 @@
                 <w:noProof/>
                 <w:webHidden/>
               </w:rPr>
-              <w:t>4</w:t>
+              <w:t>3</w:t>
             </w:r>
             <w:r>
               <w:rPr>
@@ -837,13 +837,13 @@
               <w:lang w:eastAsia="de-CH"/>
             </w:rPr>
           </w:pPr>
-          <w:hyperlink w:anchor="_Toc400981572" w:history="1">
+          <w:hyperlink w:anchor="_Toc401217135" w:history="1">
             <w:r>
               <w:rPr>
                 <w:rStyle w:val="Hyperlink"/>
                 <w:noProof/>
               </w:rPr>
-              <w:t>Technical Services</w:t>
+              <w:t>TechnicalServices</w:t>
             </w:r>
             <w:r>
               <w:rPr>
@@ -864,7 +864,7 @@
                 <w:noProof/>
                 <w:webHidden/>
               </w:rPr>
-              <w:instrText xml:space="preserve"> PAGEREF _Toc400981572 \h </w:instrText>
+              <w:instrText xml:space="preserve"> PAGEREF _Toc401217135 \h </w:instrText>
             </w:r>
             <w:r>
               <w:rPr>
@@ -884,7 +884,7 @@
                 <w:noProof/>
                 <w:webHidden/>
               </w:rPr>
-              <w:t>4</w:t>
+              <w:t>3</w:t>
             </w:r>
             <w:r>
               <w:rPr>
@@ -907,13 +907,13 @@
               <w:lang w:eastAsia="de-CH"/>
             </w:rPr>
           </w:pPr>
-          <w:hyperlink w:anchor="_Toc400981573" w:history="1">
+          <w:hyperlink w:anchor="_Toc401217136" w:history="1">
             <w:r>
               <w:rPr>
                 <w:rStyle w:val="Hyperlink"/>
                 <w:noProof/>
               </w:rPr>
-              <w:t>TechnicalServices::AndroidSDK</w:t>
+              <w:t>TechnicalServices::Persistence</w:t>
             </w:r>
             <w:r>
               <w:rPr>
@@ -934,7 +934,7 @@
                 <w:noProof/>
                 <w:webHidden/>
               </w:rPr>
-              <w:instrText xml:space="preserve"> PAGEREF _Toc400981573 \h </w:instrText>
+              <w:instrText xml:space="preserve"> PAGEREF _Toc401217136 \h </w:instrText>
             </w:r>
             <w:r>
               <w:rPr>
@@ -954,7 +954,7 @@
                 <w:noProof/>
                 <w:webHidden/>
               </w:rPr>
-              <w:t>4</w:t>
+              <w:t>3</w:t>
             </w:r>
             <w:r>
               <w:rPr>
@@ -977,13 +977,13 @@
               <w:lang w:eastAsia="de-CH"/>
             </w:rPr>
           </w:pPr>
-          <w:hyperlink w:anchor="_Toc400981574" w:history="1">
+          <w:hyperlink w:anchor="_Toc401217137" w:history="1">
             <w:r>
               <w:rPr>
                 <w:rStyle w:val="Hyperlink"/>
                 <w:noProof/>
               </w:rPr>
-              <w:t>TechnicalServices::Persistence</w:t>
+              <w:t>TechnicalServices::Android</w:t>
             </w:r>
             <w:r>
               <w:rPr>
@@ -1004,7 +1004,7 @@
                 <w:noProof/>
                 <w:webHidden/>
               </w:rPr>
-              <w:instrText xml:space="preserve"> PAGEREF _Toc400981574 \h </w:instrText>
+              <w:instrText xml:space="preserve"> PAGEREF _Toc401217137 \h </w:instrText>
             </w:r>
             <w:r>
               <w:rPr>
@@ -1024,7 +1024,77 @@
                 <w:noProof/>
                 <w:webHidden/>
               </w:rPr>
-              <w:t>5</w:t>
+              <w:t>3</w:t>
+            </w:r>
+            <w:r>
+              <w:rPr>
+                <w:noProof/>
+                <w:webHidden/>
+              </w:rPr>
+              <w:fldChar w:fldCharType="end"/>
+            </w:r>
+          </w:hyperlink>
+        </w:p>
+        <w:p>
+          <w:pPr>
+            <w:pStyle w:val="Verzeichnis3"/>
+            <w:tabs>
+              <w:tab w:val="right" w:leader="dot" w:pos="9062"/>
+            </w:tabs>
+            <w:rPr>
+              <w:rFonts w:asciiTheme="minorHAnsi" w:eastAsiaTheme="minorEastAsia" w:hAnsiTheme="minorHAnsi"/>
+              <w:noProof/>
+              <w:lang w:eastAsia="de-CH"/>
+            </w:rPr>
+          </w:pPr>
+          <w:hyperlink w:anchor="_Toc401217138" w:history="1">
+            <w:r>
+              <w:rPr>
+                <w:rStyle w:val="Hyperlink"/>
+                <w:noProof/>
+              </w:rPr>
+              <w:t>TechnicalServices::libGDX</w:t>
+            </w:r>
+            <w:r>
+              <w:rPr>
+                <w:noProof/>
+                <w:webHidden/>
+              </w:rPr>
+              <w:tab/>
+            </w:r>
+            <w:r>
+              <w:rPr>
+                <w:noProof/>
+                <w:webHidden/>
+              </w:rPr>
+              <w:fldChar w:fldCharType="begin"/>
+            </w:r>
+            <w:r>
+              <w:rPr>
+                <w:noProof/>
+                <w:webHidden/>
+              </w:rPr>
+              <w:instrText xml:space="preserve"> PAGEREF _Toc401217138 \h </w:instrText>
+            </w:r>
+            <w:r>
+              <w:rPr>
+                <w:noProof/>
+                <w:webHidden/>
+              </w:rPr>
+            </w:r>
+            <w:r>
+              <w:rPr>
+                <w:noProof/>
+                <w:webHidden/>
+              </w:rPr>
+              <w:fldChar w:fldCharType="separate"/>
+            </w:r>
+            <w:r>
+              <w:rPr>
+                <w:noProof/>
+                <w:webHidden/>
+              </w:rPr>
+              <w:t>4</w:t>
             </w:r>
             <w:r>
               <w:rPr>
@@ -1046,12 +1116,11 @@
         </w:p>
       </w:sdtContent>
     </w:sdt>
-    <w:p/>
     <w:p>
       <w:pPr>
         <w:pStyle w:val="berschrift1"/>
       </w:pPr>
-      <w:bookmarkStart w:id="0" w:name="_Toc400981561"/>
+      <w:bookmarkStart w:id="0" w:name="_Toc401217124"/>
       <w:r>
         <w:t>Allgemeine Überlegungen</w:t>
       </w:r>
@@ -1126,7 +1195,7 @@
       <w:pPr>
         <w:pStyle w:val="berschrift2"/>
       </w:pPr>
-      <w:bookmarkStart w:id="1" w:name="_Toc400981562"/>
+      <w:bookmarkStart w:id="1" w:name="_Toc401217125"/>
       <w:r>
         <w:t>libGDX</w:t>
       </w:r>
@@ -1383,7 +1452,7 @@
       <w:pPr>
         <w:pStyle w:val="berschrift1"/>
       </w:pPr>
-      <w:bookmarkStart w:id="2" w:name="_Toc400981563"/>
+      <w:bookmarkStart w:id="2" w:name="_Toc401217126"/>
       <w:r>
         <w:t>Pakete</w:t>
       </w:r>
@@ -1404,11 +1473,52 @@
       <w:pPr>
         <w:pStyle w:val="berschrift2"/>
       </w:pPr>
-      <w:bookmarkStart w:id="3" w:name="_Toc400981564"/>
-      <w:r>
+      <w:r>
+        <w:lastRenderedPageBreak/>
+        <w:t>Paketdiagramm</w:t>
+      </w:r>
+    </w:p>
+    <w:p>
+      <w:r>
+        <w:object w:dxaOrig="9156" w:dyaOrig="12972">
+          <v:shapetype id="_x0000_t75" coordsize="21600,21600" o:spt="75" o:preferrelative="t" path="m@4@5l@4@11@9@11@9@5xe" filled="f" stroked="f">
+            <v:stroke joinstyle="miter"/>
+            <v:formulas>
+              <v:f eqn="if lineDrawn pixelLineWidth 0"/>
+              <v:f eqn="sum @0 1 0"/>
+              <v:f eqn="sum 0 0 @1"/>
+              <v:f eqn="prod @2 1 2"/>
+              <v:f eqn="prod @3 21600 pixelWidth"/>
+              <v:f eqn="prod @3 21600 pixelHeight"/>
+              <v:f eqn="sum @0 0 1"/>
+              <v:f eqn="prod @6 1 2"/>
+              <v:f eqn="prod @7 21600 pixelWidth"/>
+              <v:f eqn="sum @8 21600 0"/>
+              <v:f eqn="prod @7 21600 pixelHeight"/>
+              <v:f eqn="sum @10 21600 0"/>
+            </v:formulas>
+            <v:path o:extrusionok="f" gradientshapeok="t" o:connecttype="rect"/>
+            <o:lock v:ext="edit" aspectratio="t"/>
+          </v:shapetype>
+          <v:shape id="_x0000_i1025" type="#_x0000_t75" style="width:457.7pt;height:648.85pt" o:ole="">
+            <v:imagedata r:id="rId7" o:title=""/>
+          </v:shape>
+          <o:OLEObject Type="Embed" ProgID="Visio.Drawing.15" ShapeID="_x0000_i1025" DrawAspect="Content" ObjectID="_1474958998" r:id="rId8"/>
+        </w:object>
+      </w:r>
+      <w:bookmarkStart w:id="3" w:name="_GoBack"/>
+      <w:bookmarkEnd w:id="3"/>
+    </w:p>
+    <w:p>
+      <w:pPr>
+        <w:pStyle w:val="berschrift2"/>
+      </w:pPr>
+      <w:bookmarkStart w:id="4" w:name="_Toc401217127"/>
+      <w:r>
+        <w:lastRenderedPageBreak/>
         <w:t>UI</w:t>
       </w:r>
-      <w:bookmarkEnd w:id="3"/>
+      <w:bookmarkEnd w:id="4"/>
     </w:p>
     <w:p>
       <w:r>
@@ -1422,42 +1532,22 @@
       <w:pPr>
         <w:pStyle w:val="berschrift3"/>
       </w:pPr>
-      <w:bookmarkStart w:id="4" w:name="_Toc400981566"/>
+      <w:bookmarkStart w:id="5" w:name="_Toc401217128"/>
       <w:r>
         <w:t>UI::</w:t>
       </w:r>
       <w:r>
         <w:t>Renderer</w:t>
       </w:r>
-      <w:bookmarkEnd w:id="4"/>
-    </w:p>
-    <w:p>
-      <w:r>
-        <w:t xml:space="preserve">Das Renderer-Paket enthält Objekte (Klassen, evtl. weitere Pakete), die für die grafische Darstellung von Objekten der Spielwelt zuständig sind. </w:t>
-      </w:r>
-      <w:r>
-        <w:t xml:space="preserve">So muss beispielsweise der ShipRenderer die Breite des Ship-Objekts auslesen und ist </w:t>
-      </w:r>
-      <w:r>
-        <w:t xml:space="preserve">dann dafür verantwortlich, die korrekten Bilddateien zu laden und daraus das Schiff korrekt </w:t>
-      </w:r>
-      <w:r>
-        <w:t xml:space="preserve">zusammenzustellen. </w:t>
-      </w:r>
-      <w:r>
-        <w:t xml:space="preserve">Der </w:t>
-      </w:r>
-      <w:r>
-        <w:t xml:space="preserve">technische </w:t>
-      </w:r>
-      <w:r>
-        <w:t>Vorteil dieser Trennung ist, dass die grafische Repräsentation von Objekten getrennt ist und so z.B. erst zur Laufzeit bestimmt werden kann, wie ein Objekt gerendert wird (eine Art Dependency Injection).</w:t>
-      </w:r>
-      <w:r>
-        <w:t xml:space="preserve"> Fachlich macht diese Trennung ebenfalls Sinn, da die Darstellungslogik nichts mit der Domänenlogik zu tun hat.</w:t>
-      </w:r>
-    </w:p>
-    <w:p>
+      <w:bookmarkEnd w:id="5"/>
+    </w:p>
+    <w:p>
+      <w:r>
+        <w:t>Das Renderer-Paket enthält Objekte (Klassen, evtl. weitere Pakete), die für die grafische Darstellung von Objekten der Spielwelt zuständig sind. So muss beispielsweise der ShipRenderer die Breite des Ship-Objekts auslesen und ist dann dafür verantwortlich, die korrekten Bilddateien zu laden und daraus das Schiff korrekt zusammenzustellen. Der technische Vorteil dieser Trennung ist, dass die grafische Repräsentation von Objekten getrennt ist und so z.B. erst zur Laufzeit bestimmt werden kann, wie ein Objekt gerendert wird (eine Art Dependency Injection). Fachlich macht diese Trennung ebenfalls Sinn, da die Darstellungslogik nichts mit der Domänenlogik zu tun hat.</w:t>
+      </w:r>
+      <w:r>
+        <w:t xml:space="preserve"> </w:t>
+      </w:r>
       <w:r>
         <w:t xml:space="preserve">Die Klassen des </w:t>
       </w:r>
@@ -1479,29 +1569,630 @@
         <w:t>nutzen</w:t>
       </w:r>
       <w:r>
-        <w:t xml:space="preserve"> die Grafik-APIs von libGDX.</w:t>
-      </w:r>
-    </w:p>
-    <w:p>
-      <w:r>
-        <w:t xml:space="preserve">Die Klassen des </w:t>
+        <w:t xml:space="preserve"> die Grafik-APIs von </w:t>
+      </w:r>
+      <w:proofErr w:type="spellStart"/>
+      <w:r>
+        <w:t>libGDX</w:t>
+      </w:r>
+      <w:proofErr w:type="spellEnd"/>
+      <w:r>
+        <w:t xml:space="preserve"> und</w:t>
+      </w:r>
+      <w:r>
+        <w:t xml:space="preserve"> </w:t>
+      </w:r>
+      <w:r>
+        <w:t>greifen auf Objekte des Pakets Domain::</w:t>
+      </w:r>
+      <w:proofErr w:type="spellStart"/>
+      <w:r>
+        <w:t>GameObjects</w:t>
+      </w:r>
+      <w:proofErr w:type="spellEnd"/>
+      <w:r>
+        <w:t xml:space="preserve"> zu.</w:t>
+      </w:r>
+    </w:p>
+    <w:p>
+      <w:pPr>
+        <w:pStyle w:val="berschrift3"/>
+      </w:pPr>
+      <w:bookmarkStart w:id="6" w:name="_Toc401217129"/>
+      <w:r>
+        <w:t>UI::Menus</w:t>
+      </w:r>
+      <w:bookmarkEnd w:id="6"/>
+    </w:p>
+    <w:p>
+      <w:r>
+        <w:t xml:space="preserve">Das </w:t>
+      </w:r>
+      <w:r>
+        <w:t>Menus</w:t>
+      </w:r>
+      <w:r>
+        <w:t>-Paket enthält die Logik für die Menüs. Darunter fällt zum Beispiel das Hauptmenü oder das Einstellungs-Menü.</w:t>
+      </w:r>
+      <w:r>
+        <w:t xml:space="preserve"> </w:t>
+      </w:r>
+      <w:r>
+        <w:t xml:space="preserve">Die Menüs haben die Aufgabe, auf Benutzerinputs (z.B. Touch-Input auf ein Button-Objekt) mit </w:t>
+      </w:r>
+      <w:proofErr w:type="gramStart"/>
+      <w:r>
+        <w:t>den</w:t>
+      </w:r>
+      <w:proofErr w:type="gramEnd"/>
+      <w:r>
+        <w:t xml:space="preserve"> korrekten Aktion (z.B. Schnelles Spiel starten) zu reagieren. </w:t>
+      </w:r>
+      <w:r>
+        <w:t>D</w:t>
+      </w:r>
+      <w:r>
+        <w:t xml:space="preserve">ie Klassen des </w:t>
       </w:r>
       <w:r>
         <w:t>UI:</w:t>
       </w:r>
       <w:proofErr w:type="gramStart"/>
       <w:r>
+        <w:t>:Menus</w:t>
+      </w:r>
+      <w:proofErr w:type="gramEnd"/>
+      <w:r>
+        <w:t xml:space="preserve">-Pakets nutzen die Klasse(n) aus dem UI::Renderer </w:t>
+      </w:r>
+      <w:r>
+        <w:t>Paket</w:t>
+      </w:r>
+      <w:r>
+        <w:t xml:space="preserve"> für die visuelle Darstellung</w:t>
+      </w:r>
+      <w:r>
+        <w:t xml:space="preserve"> und starten</w:t>
+      </w:r>
+      <w:r>
+        <w:t xml:space="preserve"> Objekte aus dem Domain::Game Paket.</w:t>
+      </w:r>
+    </w:p>
+    <w:p>
+      <w:pPr>
+        <w:pStyle w:val="berschrift2"/>
+      </w:pPr>
+      <w:bookmarkStart w:id="7" w:name="_Toc401217130"/>
+      <w:r>
+        <w:t>Domain</w:t>
+      </w:r>
+      <w:bookmarkEnd w:id="7"/>
+    </w:p>
+    <w:p>
+      <w:r>
+        <w:t>Das UI-Paket enthält die Domänenlogik des Projekts. Sein Aufbau richtet sich stark nach dem Domänenmodell.</w:t>
+      </w:r>
+    </w:p>
+    <w:p>
+      <w:pPr>
+        <w:pStyle w:val="berschrift3"/>
+      </w:pPr>
+      <w:bookmarkStart w:id="8" w:name="_Toc401217131"/>
+      <w:r>
+        <w:t>Domain::Game</w:t>
+      </w:r>
+      <w:bookmarkEnd w:id="8"/>
+    </w:p>
+    <w:p>
+      <w:r>
+        <w:t>Die Objekte im Game-Paket sind für die übergreifende Steuerung der Spiellogik zuständig. Jeder Spielmodus wird von einer eigenen Klasse (oder von einem eigenen Paket, falls mehrere Klassen pro Spielmodus anfallen) definiert. Gemeinsame Operationen werden durch Vererbung generalisiert.</w:t>
+      </w:r>
+      <w:r>
+        <w:t xml:space="preserve"> </w:t>
+      </w:r>
+      <w:r>
+        <w:t>Die Objekte im Domain:</w:t>
+      </w:r>
+      <w:proofErr w:type="gramStart"/>
+      <w:r>
+        <w:t>:Game</w:t>
+      </w:r>
+      <w:proofErr w:type="gramEnd"/>
+      <w:r>
+        <w:t xml:space="preserve">-Paket </w:t>
+      </w:r>
+      <w:r>
+        <w:t>laden Einstellungen aus den</w:t>
+      </w:r>
+      <w:r>
+        <w:t xml:space="preserve"> </w:t>
+      </w:r>
+      <w:proofErr w:type="spellStart"/>
+      <w:r>
+        <w:t>Config</w:t>
+      </w:r>
+      <w:proofErr w:type="spellEnd"/>
+      <w:r>
+        <w:t xml:space="preserve">- und </w:t>
+      </w:r>
+      <w:proofErr w:type="spellStart"/>
+      <w:r>
+        <w:t>Stats</w:t>
+      </w:r>
+      <w:proofErr w:type="spellEnd"/>
+      <w:r>
+        <w:t xml:space="preserve"> Kl</w:t>
+      </w:r>
+      <w:r>
+        <w:t xml:space="preserve">assen aus dem Domain::User-Pakets, im Falle des </w:t>
+      </w:r>
+      <w:proofErr w:type="spellStart"/>
+      <w:r>
+        <w:t>CareerGames</w:t>
+      </w:r>
+      <w:proofErr w:type="spellEnd"/>
+      <w:r>
+        <w:t xml:space="preserve"> werden zusätzlich auch Level geladen</w:t>
+      </w:r>
+      <w:r>
+        <w:t>.</w:t>
+      </w:r>
+      <w:r>
+        <w:t xml:space="preserve"> </w:t>
+      </w:r>
+      <w:r>
+        <w:t>Die Objekte des Domain:</w:t>
+      </w:r>
+      <w:proofErr w:type="gramStart"/>
+      <w:r>
+        <w:t>:Game</w:t>
+      </w:r>
+      <w:proofErr w:type="gramEnd"/>
+      <w:r>
+        <w:t xml:space="preserve">-Pakets </w:t>
+      </w:r>
+      <w:r>
+        <w:t>enthalten</w:t>
+      </w:r>
+      <w:r>
+        <w:t xml:space="preserve"> Klassen au</w:t>
+      </w:r>
+      <w:r>
+        <w:t>s dem Domain::</w:t>
+      </w:r>
+      <w:proofErr w:type="spellStart"/>
+      <w:r>
+        <w:t>GameObjects</w:t>
+      </w:r>
+      <w:proofErr w:type="spellEnd"/>
+      <w:r>
+        <w:t xml:space="preserve">-Paket und </w:t>
+      </w:r>
+      <w:r>
+        <w:t xml:space="preserve">nutzen das Input-Handling von </w:t>
+      </w:r>
+      <w:proofErr w:type="spellStart"/>
+      <w:r>
+        <w:t>libGDX</w:t>
+      </w:r>
+      <w:proofErr w:type="spellEnd"/>
+      <w:r>
+        <w:t>.</w:t>
+      </w:r>
+    </w:p>
+    <w:p>
+      <w:pPr>
+        <w:pStyle w:val="berschrift3"/>
+      </w:pPr>
+      <w:bookmarkStart w:id="9" w:name="_Toc401217132"/>
+      <w:r>
+        <w:t>Domain::</w:t>
+      </w:r>
+      <w:proofErr w:type="spellStart"/>
+      <w:r>
+        <w:t>GameObjects</w:t>
+      </w:r>
+      <w:bookmarkEnd w:id="9"/>
+      <w:proofErr w:type="spellEnd"/>
+    </w:p>
+    <w:p>
+      <w:r>
+        <w:t xml:space="preserve">Die Objekte im </w:t>
+      </w:r>
+      <w:proofErr w:type="spellStart"/>
+      <w:r>
+        <w:t>GameObjects</w:t>
+      </w:r>
+      <w:proofErr w:type="spellEnd"/>
+      <w:r>
+        <w:t>-Paket repräsentieren die Spielobjekte wie sie im Domänenmodell definiert wurden.</w:t>
+      </w:r>
+      <w:r>
+        <w:t xml:space="preserve"> Ein </w:t>
+      </w:r>
+      <w:proofErr w:type="spellStart"/>
+      <w:r>
+        <w:t>GameObject</w:t>
+      </w:r>
+      <w:proofErr w:type="spellEnd"/>
+      <w:r>
+        <w:t xml:space="preserve">, wie etwa eine Instanz der </w:t>
+      </w:r>
+      <w:proofErr w:type="spellStart"/>
+      <w:r>
+        <w:t>Ship</w:t>
+      </w:r>
+      <w:proofErr w:type="spellEnd"/>
+      <w:r>
+        <w:t>-Klasse, enthält sowohl Zustandsinformationen als auch Logik.</w:t>
+      </w:r>
+      <w:r>
+        <w:t xml:space="preserve"> Sie werden im Spiel von den </w:t>
+      </w:r>
+      <w:proofErr w:type="spellStart"/>
+      <w:r>
+        <w:t>Renderern</w:t>
+      </w:r>
+      <w:proofErr w:type="spellEnd"/>
+      <w:r>
+        <w:t xml:space="preserve"> dargestellt. Für die Benutzerinteraktion wird das Inputhandling von </w:t>
+      </w:r>
+      <w:proofErr w:type="spellStart"/>
+      <w:r>
+        <w:t>libGDX</w:t>
+      </w:r>
+      <w:proofErr w:type="spellEnd"/>
+      <w:r>
+        <w:t xml:space="preserve"> genutzt.</w:t>
+      </w:r>
+    </w:p>
+    <w:p>
+      <w:pPr>
+        <w:pStyle w:val="berschrift3"/>
+      </w:pPr>
+      <w:bookmarkStart w:id="10" w:name="_Toc401217133"/>
+      <w:r>
+        <w:t>Domain::User</w:t>
+      </w:r>
+      <w:bookmarkEnd w:id="10"/>
+    </w:p>
+    <w:p>
+      <w:r>
+        <w:t xml:space="preserve">Das User-Paket enthält Klassen und Funktionalität für die Benutzerspezifischen Einstellungen (etwa das Handicap und spielübergreifende Einstellungen wie Ton an/aus) und Statistiken (wie der </w:t>
+      </w:r>
+      <w:proofErr w:type="spellStart"/>
+      <w:r>
+        <w:t>Highscore</w:t>
+      </w:r>
+      <w:proofErr w:type="spellEnd"/>
+      <w:r>
+        <w:t>, der Spielfortschritt im Karrieremodus, etc.).</w:t>
+      </w:r>
+      <w:r>
+        <w:t xml:space="preserve"> </w:t>
+      </w:r>
+      <w:r>
+        <w:t xml:space="preserve">Die Daten werden </w:t>
+      </w:r>
+      <w:r>
+        <w:t>mithilfe</w:t>
+      </w:r>
+      <w:r>
+        <w:t xml:space="preserve"> de</w:t>
+      </w:r>
+      <w:r>
+        <w:t>s</w:t>
+      </w:r>
+      <w:r>
+        <w:t xml:space="preserve"> </w:t>
+      </w:r>
+      <w:proofErr w:type="spellStart"/>
+      <w:r>
+        <w:t>TechnicalServices</w:t>
+      </w:r>
+      <w:proofErr w:type="spellEnd"/>
+      <w:r>
         <w:t>:</w:t>
       </w:r>
+      <w:proofErr w:type="gramStart"/>
+      <w:r>
+        <w:t>:</w:t>
+      </w:r>
+      <w:proofErr w:type="spellStart"/>
+      <w:r>
+        <w:t>Persistence</w:t>
+      </w:r>
+      <w:proofErr w:type="spellEnd"/>
+      <w:proofErr w:type="gramEnd"/>
+      <w:r>
+        <w:t>-Paket</w:t>
+      </w:r>
+      <w:r>
+        <w:t>s</w:t>
+      </w:r>
+      <w:r>
+        <w:t xml:space="preserve"> gelesen und anschliessend von</w:t>
+      </w:r>
+      <w:r>
+        <w:t xml:space="preserve"> den Objekten im Domain::Game-Paket </w:t>
+      </w:r>
+      <w:r>
+        <w:t>verwendet</w:t>
+      </w:r>
+      <w:r>
+        <w:t xml:space="preserve">. </w:t>
+      </w:r>
+    </w:p>
+    <w:p>
+      <w:pPr>
+        <w:pStyle w:val="berschrift3"/>
+      </w:pPr>
+      <w:bookmarkStart w:id="11" w:name="_Toc401217134"/>
+      <w:r>
+        <w:lastRenderedPageBreak/>
+        <w:t>Domain::Level</w:t>
+      </w:r>
+      <w:bookmarkEnd w:id="11"/>
+    </w:p>
+    <w:p>
+      <w:r>
+        <w:t xml:space="preserve">Im Level-Paket befinden sich eine oder mehrere Klassen für das Level-Handling. Ein Level wird über das </w:t>
+      </w:r>
+      <w:proofErr w:type="spellStart"/>
+      <w:r>
+        <w:t>TechnicalServices</w:t>
+      </w:r>
+      <w:proofErr w:type="spellEnd"/>
+      <w:r>
+        <w:t>:</w:t>
+      </w:r>
+      <w:proofErr w:type="gramStart"/>
+      <w:r>
+        <w:t>:</w:t>
+      </w:r>
+      <w:proofErr w:type="spellStart"/>
+      <w:r>
+        <w:t>Persistence</w:t>
+      </w:r>
+      <w:proofErr w:type="spellEnd"/>
+      <w:proofErr w:type="gramEnd"/>
+      <w:r>
+        <w:t>-Paket geladen und enthält vordefinierte Parameter für ein Spiel, inklusive einer Liste von Containern</w:t>
+      </w:r>
+      <w:r>
+        <w:t xml:space="preserve"> mit der Reihenfolge wie sie im Spiel erscheinen werden</w:t>
+      </w:r>
+      <w:r>
+        <w:t>.</w:t>
+      </w:r>
+      <w:r>
+        <w:t xml:space="preserve"> Die Levels werden aus</w:t>
+      </w:r>
+      <w:r>
+        <w:t xml:space="preserve">schliesslich vom </w:t>
+      </w:r>
+      <w:proofErr w:type="spellStart"/>
+      <w:r>
+        <w:t>CareerGame</w:t>
+      </w:r>
+      <w:proofErr w:type="spellEnd"/>
+      <w:r>
+        <w:t xml:space="preserve"> genutzt.</w:t>
+      </w:r>
+    </w:p>
+    <w:p>
+      <w:pPr>
+        <w:pStyle w:val="berschrift2"/>
+      </w:pPr>
+      <w:bookmarkStart w:id="12" w:name="_Toc401217135"/>
+      <w:proofErr w:type="spellStart"/>
+      <w:r>
+        <w:t>TechnicalServices</w:t>
+      </w:r>
+      <w:bookmarkEnd w:id="12"/>
+      <w:proofErr w:type="spellEnd"/>
+    </w:p>
+    <w:p>
+      <w:r>
+        <w:t xml:space="preserve">Das </w:t>
+      </w:r>
+      <w:proofErr w:type="spellStart"/>
+      <w:r>
+        <w:t>TechnicalServices</w:t>
+      </w:r>
+      <w:proofErr w:type="spellEnd"/>
+      <w:r>
+        <w:t xml:space="preserve"> Paket enthält unterstützende, von der Domänenlogik losgelöste und externe Pakete an, die den technischen „Unterboden“ des Projekts bilden.</w:t>
+      </w:r>
+    </w:p>
+    <w:p>
+      <w:pPr>
+        <w:pStyle w:val="berschrift3"/>
+      </w:pPr>
+      <w:bookmarkStart w:id="13" w:name="_Toc401217136"/>
+      <w:proofErr w:type="spellStart"/>
+      <w:r>
+        <w:t>TechnicalServices</w:t>
+      </w:r>
+      <w:proofErr w:type="spellEnd"/>
+      <w:r>
+        <w:t>::</w:t>
+      </w:r>
+      <w:proofErr w:type="spellStart"/>
+      <w:r>
+        <w:t>Persistence</w:t>
+      </w:r>
+      <w:bookmarkEnd w:id="13"/>
+      <w:proofErr w:type="spellEnd"/>
+    </w:p>
+    <w:p>
+      <w:r>
+        <w:t xml:space="preserve">Das </w:t>
+      </w:r>
+      <w:proofErr w:type="spellStart"/>
+      <w:r>
+        <w:t>Persistence</w:t>
+      </w:r>
+      <w:proofErr w:type="spellEnd"/>
+      <w:r>
+        <w:t xml:space="preserve">-Paket soll als </w:t>
+      </w:r>
+      <w:r>
+        <w:t xml:space="preserve">wiederverwendbare </w:t>
+      </w:r>
+      <w:r>
+        <w:t>Zwischenschicht zwischen den zu persistierenden Objekten (Domain::User::</w:t>
+      </w:r>
+      <w:proofErr w:type="spellStart"/>
+      <w:r>
+        <w:t>Config</w:t>
+      </w:r>
+      <w:proofErr w:type="spellEnd"/>
+      <w:r>
+        <w:t>, Domain::User::</w:t>
+      </w:r>
+      <w:proofErr w:type="spellStart"/>
+      <w:r>
+        <w:t>Stats</w:t>
+      </w:r>
+      <w:proofErr w:type="spellEnd"/>
+      <w:r>
+        <w:t xml:space="preserve"> und Domain::Level) und den Android-Bibliotheken dienen.</w:t>
+      </w:r>
+      <w:r>
+        <w:t xml:space="preserve"> Grund dafür ist, dass Android mehrere Möglichkeiten zur Persistenz anbietet</w:t>
+      </w:r>
+      <w:r>
+        <w:t xml:space="preserve"> (z.B. </w:t>
+      </w:r>
+      <w:proofErr w:type="spellStart"/>
+      <w:r>
+        <w:t>Shared</w:t>
+      </w:r>
+      <w:proofErr w:type="spellEnd"/>
+      <w:r>
+        <w:t xml:space="preserve"> </w:t>
+      </w:r>
+      <w:proofErr w:type="spellStart"/>
+      <w:r>
+        <w:t>Preferences</w:t>
+      </w:r>
+      <w:proofErr w:type="spellEnd"/>
+      <w:r>
+        <w:t>, Internal/</w:t>
+      </w:r>
+      <w:proofErr w:type="spellStart"/>
+      <w:r>
+        <w:t>External</w:t>
+      </w:r>
+      <w:proofErr w:type="spellEnd"/>
+      <w:r>
+        <w:t xml:space="preserve"> Storage, etc.) und</w:t>
+      </w:r>
+      <w:r>
+        <w:t xml:space="preserve"> wir noch nicht sicher sind, welche für uns am geeignetsten ist</w:t>
+      </w:r>
+      <w:r>
+        <w:t>. Ausserdem könnte</w:t>
+      </w:r>
+      <w:r>
+        <w:t xml:space="preserve"> sich das möglicherweise in Zukunft mit steigenden Speicheranforderungen auch ändern</w:t>
+      </w:r>
+      <w:r>
+        <w:t>.</w:t>
+      </w:r>
+      <w:r>
+        <w:t xml:space="preserve"> </w:t>
+      </w:r>
+    </w:p>
+    <w:p>
+      <w:pPr>
+        <w:pStyle w:val="berschrift3"/>
+      </w:pPr>
+      <w:bookmarkStart w:id="14" w:name="_Toc401217137"/>
+      <w:proofErr w:type="spellStart"/>
+      <w:r>
+        <w:t>TechnicalServices</w:t>
+      </w:r>
+      <w:proofErr w:type="spellEnd"/>
+      <w:r>
+        <w:t>::Android</w:t>
+      </w:r>
+      <w:bookmarkEnd w:id="14"/>
+    </w:p>
+    <w:p>
+      <w:r>
+        <w:t xml:space="preserve">Die Android-Bibliotheken stellen die API zum Android-Betriebssystem dar und sind essentiell für eine Android-Applikation. In unserem Fall werden wir insbesondere die Storage-Funktionalitäten nutzen, welche von unserem </w:t>
+      </w:r>
+      <w:proofErr w:type="spellStart"/>
+      <w:r>
+        <w:t>TechnicalServices</w:t>
+      </w:r>
+      <w:proofErr w:type="spellEnd"/>
+      <w:r>
+        <w:t>:</w:t>
+      </w:r>
+      <w:proofErr w:type="gramStart"/>
+      <w:r>
+        <w:t>:</w:t>
+      </w:r>
+      <w:proofErr w:type="spellStart"/>
+      <w:r>
+        <w:t>Persistence</w:t>
+      </w:r>
+      <w:proofErr w:type="spellEnd"/>
+      <w:proofErr w:type="gramEnd"/>
+      <w:r>
+        <w:t xml:space="preserve">-Paket abstrahiert wird. </w:t>
+      </w:r>
+    </w:p>
+    <w:p>
+      <w:pPr>
+        <w:pStyle w:val="berschrift3"/>
+      </w:pPr>
+      <w:bookmarkStart w:id="15" w:name="_Toc401217138"/>
+      <w:proofErr w:type="spellStart"/>
+      <w:r>
+        <w:t>TechnicalServices</w:t>
+      </w:r>
+      <w:proofErr w:type="spellEnd"/>
+      <w:r>
+        <w:t>:</w:t>
+      </w:r>
+      <w:proofErr w:type="gramStart"/>
+      <w:r>
+        <w:t>:</w:t>
+      </w:r>
+      <w:proofErr w:type="spellStart"/>
+      <w:r>
+        <w:t>libGDX</w:t>
+      </w:r>
+      <w:bookmarkEnd w:id="15"/>
+      <w:proofErr w:type="spellEnd"/>
+      <w:proofErr w:type="gramEnd"/>
+    </w:p>
+    <w:p>
+      <w:pPr>
+        <w:pStyle w:val="asdf"/>
+      </w:pPr>
+      <w:r>
+        <w:t>LibGDX ist ein externes Framework (siehe libGDX unter Allgemeine Überlegungen), welches hauptsächlich für das Inputhandling als auch für die Grafikschnittstelle verwendet wird.</w:t>
+      </w:r>
+      <w:r>
+        <w:t xml:space="preserve"> Es findet in vielen Bereichen unserer Applikation Anwendung, insbesondere im UI:</w:t>
+      </w:r>
+      <w:proofErr w:type="gramStart"/>
+      <w:r>
+        <w:t>:</w:t>
+      </w:r>
+      <w:proofErr w:type="spellStart"/>
       <w:r>
         <w:t>Renderer</w:t>
       </w:r>
+      <w:proofErr w:type="spellEnd"/>
       <w:proofErr w:type="gramEnd"/>
       <w:r>
-        <w:t xml:space="preserve">-Pakets </w:t>
-      </w:r>
-      <w:r>
-        <w:t>greifen auf Objekte des Pakets Domain::</w:t>
+        <w:t>-Paket, dem Domain::Game-Paket und dem Domain::</w:t>
       </w:r>
       <w:proofErr w:type="spellStart"/>
       <w:r>
@@ -1509,316 +2200,8 @@
       </w:r>
       <w:proofErr w:type="spellEnd"/>
       <w:r>
-        <w:t xml:space="preserve"> zu.</w:t>
-      </w:r>
-    </w:p>
-    <w:p>
-      <w:pPr>
-        <w:pStyle w:val="berschrift3"/>
-      </w:pPr>
-      <w:r>
-        <w:t>UI::Menus</w:t>
-      </w:r>
-    </w:p>
-    <w:p>
-      <w:r>
-        <w:t xml:space="preserve">Das </w:t>
-      </w:r>
-      <w:r>
-        <w:t>Menus</w:t>
-      </w:r>
-      <w:r>
-        <w:t>-Paket enthält die Logik für die Menüs. Darunter fällt zum Beispiel das Hauptmenü oder das Einstellungs-Menü.</w:t>
-      </w:r>
-      <w:r>
-        <w:t xml:space="preserve"> </w:t>
-      </w:r>
-    </w:p>
-    <w:p>
-      <w:r>
-        <w:t>D</w:t>
-      </w:r>
-      <w:r>
-        <w:t xml:space="preserve">ie Klassen des </w:t>
-      </w:r>
-      <w:r>
-        <w:t>UI:</w:t>
-      </w:r>
-      <w:proofErr w:type="gramStart"/>
-      <w:r>
-        <w:t>:</w:t>
-      </w:r>
-      <w:r>
-        <w:t>Menus</w:t>
-      </w:r>
-      <w:proofErr w:type="gramEnd"/>
-      <w:r>
-        <w:t xml:space="preserve">-Pakets nutzen die Klasse(n) aus dem UI::Renderer </w:t>
-      </w:r>
-      <w:r>
-        <w:t>Paket</w:t>
-      </w:r>
-      <w:r>
-        <w:t xml:space="preserve"> für die visuelle Darstellung.</w:t>
-      </w:r>
-    </w:p>
-    <w:p>
-      <w:r>
-        <w:t>Die Klassen des UI:</w:t>
-      </w:r>
-      <w:proofErr w:type="gramStart"/>
-      <w:r>
-        <w:t>:Menus</w:t>
-      </w:r>
-      <w:proofErr w:type="gramEnd"/>
-      <w:r>
-        <w:t>-Pakets starten Objekte aus dem Domain::Game Paket.</w:t>
-      </w:r>
-    </w:p>
-    <w:p>
-      <w:pPr>
-        <w:pStyle w:val="berschrift2"/>
-      </w:pPr>
-      <w:r>
-        <w:lastRenderedPageBreak/>
-        <w:t>Domain</w:t>
-      </w:r>
-    </w:p>
-    <w:p>
-      <w:r>
-        <w:t>Das UI-Paket enthält die Domänenlogik des Projekts. Sein Aufbau richtet sich stark nach dem Domänenmodell.</w:t>
-      </w:r>
-    </w:p>
-    <w:p>
-      <w:pPr>
-        <w:pStyle w:val="berschrift3"/>
-      </w:pPr>
-      <w:r>
-        <w:t>Domain::Game</w:t>
-      </w:r>
-    </w:p>
-    <w:p>
-      <w:r>
-        <w:t xml:space="preserve">Die Objekte im Game-Paket </w:t>
-      </w:r>
-      <w:r>
-        <w:t>sind für die übergreifende Steuerung der Spiellogik zuständig.</w:t>
-      </w:r>
-      <w:r>
-        <w:t xml:space="preserve"> Jeder Spielmodus wird von einer eigenen Klasse (oder von einem eigenen Paket, falls mehrere Klassen pro Spielmodus anfallen) definiert. Gemeinsame Operationen werden durch Vererbung generalisiert.</w:t>
-      </w:r>
-    </w:p>
-    <w:p>
-      <w:r>
-        <w:t>Die Objekte im Domain:</w:t>
-      </w:r>
-      <w:proofErr w:type="gramStart"/>
-      <w:r>
-        <w:t>:Game</w:t>
-      </w:r>
-      <w:proofErr w:type="gramEnd"/>
-      <w:r>
-        <w:t xml:space="preserve">-Paket greifen auf die </w:t>
-      </w:r>
-      <w:proofErr w:type="spellStart"/>
-      <w:r>
-        <w:t>Config</w:t>
-      </w:r>
-      <w:proofErr w:type="spellEnd"/>
-      <w:r>
-        <w:t xml:space="preserve">- und </w:t>
-      </w:r>
-      <w:proofErr w:type="spellStart"/>
-      <w:r>
-        <w:t>Stats</w:t>
-      </w:r>
-      <w:proofErr w:type="spellEnd"/>
-      <w:r>
-        <w:t xml:space="preserve"> Klassen aus dem Domain::User-Paket zu.</w:t>
-      </w:r>
-    </w:p>
-    <w:p>
-      <w:r>
-        <w:t>Die Objekte im Domain:</w:t>
-      </w:r>
-      <w:proofErr w:type="gramStart"/>
-      <w:r>
-        <w:t>:Game</w:t>
-      </w:r>
-      <w:proofErr w:type="gramEnd"/>
-      <w:r>
-        <w:t xml:space="preserve">-Paket </w:t>
-      </w:r>
-      <w:r>
-        <w:t>arbeiten mit den</w:t>
-      </w:r>
-      <w:r>
-        <w:t xml:space="preserve"> Klassen aus dem Domain::</w:t>
-      </w:r>
-      <w:proofErr w:type="spellStart"/>
-      <w:r>
-        <w:t>GameObjects</w:t>
-      </w:r>
-      <w:proofErr w:type="spellEnd"/>
-      <w:r>
         <w:t>-Paket</w:t>
       </w:r>
-      <w:r>
-        <w:t>.</w:t>
-      </w:r>
-    </w:p>
-    <w:p>
-      <w:r>
-        <w:t>Die Objekte des Domain:</w:t>
-      </w:r>
-      <w:proofErr w:type="gramStart"/>
-      <w:r>
-        <w:t>:Game</w:t>
-      </w:r>
-      <w:proofErr w:type="gramEnd"/>
-      <w:r>
-        <w:t>-Pakets nutzen das Input-Handling von libGDX.</w:t>
-      </w:r>
-    </w:p>
-    <w:p>
-      <w:r>
-        <w:t xml:space="preserve">Das </w:t>
-      </w:r>
-      <w:proofErr w:type="spellStart"/>
-      <w:r>
-        <w:t>CareerGame</w:t>
-      </w:r>
-      <w:proofErr w:type="spellEnd"/>
-      <w:r>
-        <w:t>-Objekt des Domain:</w:t>
-      </w:r>
-      <w:proofErr w:type="gramStart"/>
-      <w:r>
-        <w:t>:Game</w:t>
-      </w:r>
-      <w:proofErr w:type="gramEnd"/>
-      <w:r>
-        <w:t>-Pakets greift zusätzlich auf das Domain::Level-Paket zu.</w:t>
-      </w:r>
-    </w:p>
-    <w:p>
-      <w:pPr>
-        <w:pStyle w:val="berschrift3"/>
-      </w:pPr>
-      <w:r>
-        <w:t>Domain::</w:t>
-      </w:r>
-      <w:proofErr w:type="spellStart"/>
-      <w:r>
-        <w:t>Game</w:t>
-      </w:r>
-      <w:r>
-        <w:t>Objects</w:t>
-      </w:r>
-      <w:proofErr w:type="spellEnd"/>
-      <w:r>
-        <w:t xml:space="preserve"> </w:t>
-      </w:r>
-    </w:p>
-    <w:p>
-      <w:pPr>
-        <w:pStyle w:val="berschrift3"/>
-      </w:pPr>
-      <w:r>
-        <w:t>Domain::User</w:t>
-      </w:r>
-    </w:p>
-    <w:p>
-      <w:pPr>
-        <w:pStyle w:val="berschrift3"/>
-      </w:pPr>
-      <w:r>
-        <w:t>Domain::</w:t>
-      </w:r>
-      <w:r>
-        <w:t>Level</w:t>
-      </w:r>
-    </w:p>
-    <w:p>
-      <w:pPr>
-        <w:pStyle w:val="berschrift2"/>
-      </w:pPr>
-      <w:proofErr w:type="spellStart"/>
-      <w:r>
-        <w:t>TechnicalServices</w:t>
-      </w:r>
-      <w:proofErr w:type="spellEnd"/>
-    </w:p>
-    <w:p>
-      <w:pPr>
-        <w:pStyle w:val="berschrift3"/>
-      </w:pPr>
-      <w:proofErr w:type="spellStart"/>
-      <w:r>
-        <w:t>TechnicalServices</w:t>
-      </w:r>
-      <w:proofErr w:type="spellEnd"/>
-      <w:r>
-        <w:t>::</w:t>
-      </w:r>
-      <w:proofErr w:type="spellStart"/>
-      <w:r>
-        <w:t>Persistence</w:t>
-      </w:r>
-      <w:proofErr w:type="spellEnd"/>
-      <w:r>
-        <w:t xml:space="preserve"> </w:t>
-      </w:r>
-    </w:p>
-    <w:p>
-      <w:pPr>
-        <w:pStyle w:val="berschrift3"/>
-      </w:pPr>
-      <w:proofErr w:type="spellStart"/>
-      <w:r>
-        <w:t>TechnicalServices</w:t>
-      </w:r>
-      <w:proofErr w:type="spellEnd"/>
-      <w:r>
-        <w:t>::</w:t>
-      </w:r>
-      <w:r>
-        <w:t>Android</w:t>
-      </w:r>
-      <w:r>
-        <w:t xml:space="preserve"> </w:t>
-      </w:r>
-    </w:p>
-    <w:p>
-      <w:pPr>
-        <w:pStyle w:val="berschrift3"/>
-      </w:pPr>
-      <w:proofErr w:type="spellStart"/>
-      <w:r>
-        <w:t>TechnicalServices</w:t>
-      </w:r>
-      <w:proofErr w:type="spellEnd"/>
-      <w:r>
-        <w:t>:</w:t>
-      </w:r>
-      <w:proofErr w:type="gramStart"/>
-      <w:r>
-        <w:t>:</w:t>
-      </w:r>
-      <w:r>
-        <w:t>libGDX</w:t>
-      </w:r>
-      <w:proofErr w:type="gramEnd"/>
-    </w:p>
-    <w:p>
-      <w:pPr>
-        <w:pStyle w:val="asdf"/>
-      </w:pPr>
-      <w:r>
-        <w:t>LibGDX ist ein externes Framework (siehe libGDX unter Allgemeine Überlegungen), welches hauptsächlich für das Inputhandling als auch für die Grafikschnittstelle verwendet wird.</w:t>
-      </w:r>
-      <w:bookmarkStart w:id="5" w:name="_GoBack"/>
-      <w:bookmarkEnd w:id="5"/>
     </w:p>
     <w:sectPr>
       <w:pgSz w:w="11906" w:h="16838"/>
@@ -3564,7 +3947,7 @@
 </file>
 
 <file path=customXml/itemProps1.xml><?xml version="1.0" encoding="utf-8"?>
-<ds:datastoreItem xmlns:ds="http://schemas.openxmlformats.org/officeDocument/2006/customXml" ds:itemID="{2956C74B-BCCF-4E1D-9B15-49E7E5202D04}">
+<ds:datastoreItem xmlns:ds="http://schemas.openxmlformats.org/officeDocument/2006/customXml" ds:itemID="{E400C6C8-7E48-4AA4-8A17-3ABDBB7FB9BB}">
   <ds:schemaRefs>
     <ds:schemaRef ds:uri="http://schemas.openxmlformats.org/officeDocument/2006/bibliography"/>
   </ds:schemaRefs>

</xml_diff>